<commit_message>
update for company 20190713 2156
</commit_message>
<xml_diff>
--- a/notebook/javascript/javascript.docx
+++ b/notebook/javascript/javascript.docx
@@ -1920,7 +1920,36 @@
         <w:rPr>
           <w:rFonts w:hint="eastAsia"/>
         </w:rPr>
-        <w:t>对元素进行排序，直接在原数组中进行，按照默认顺序排序</w:t>
+        <w:t>对元素进行排序，直接在原数组中进行，按照</w:t>
+      </w:r>
+      <w:hyperlink w:anchor="_高阶函数" w:history="1">
+        <w:r>
+          <w:rPr>
+            <w:rStyle w:val="a9"/>
+            <w:rFonts w:hint="eastAsia"/>
+          </w:rPr>
+          <w:t>默</w:t>
+        </w:r>
+        <w:r>
+          <w:rPr>
+            <w:rStyle w:val="a9"/>
+            <w:rFonts w:hint="eastAsia"/>
+          </w:rPr>
+          <w:t>认</w:t>
+        </w:r>
+        <w:r>
+          <w:rPr>
+            <w:rStyle w:val="a9"/>
+            <w:rFonts w:hint="eastAsia"/>
+          </w:rPr>
+          <w:t>顺序</w:t>
+        </w:r>
+      </w:hyperlink>
+      <w:r>
+        <w:rPr>
+          <w:rFonts w:hint="eastAsia"/>
+        </w:rPr>
+        <w:t>排序</w:t>
       </w:r>
     </w:p>
     <w:p>
@@ -2688,7 +2717,7 @@
           <w:noProof/>
         </w:rPr>
         <w:drawing>
-          <wp:inline distT="0" distB="0" distL="0" distR="0" wp14:anchorId="40369335" wp14:editId="63311ADC">
+          <wp:inline distT="0" distB="0" distL="0" distR="0" wp14:anchorId="538A4BB8" wp14:editId="7B87BF76">
             <wp:extent cx="5124450" cy="1323975"/>
             <wp:effectExtent l="0" t="0" r="0" b="9525"/>
             <wp:docPr id="1" name="图片 1"/>
@@ -2703,7 +2732,7 @@
                     <pic:cNvPicPr/>
                   </pic:nvPicPr>
                   <pic:blipFill>
-                    <a:blip r:embed="rId7"/>
+                    <a:blip r:embed="rId8"/>
                     <a:stretch>
                       <a:fillRect/>
                     </a:stretch>
@@ -3584,11 +3613,6 @@
       </w:r>
     </w:p>
     <w:p>
-      <w:pPr>
-        <w:rPr>
-          <w:rFonts w:hint="eastAsia"/>
-        </w:rPr>
-      </w:pPr>
       <w:r>
         <w:rPr>
           <w:rFonts w:hint="eastAsia"/>
@@ -3620,11 +3644,6 @@
       </w:r>
     </w:p>
     <w:p>
-      <w:pPr>
-        <w:rPr>
-          <w:rFonts w:hint="eastAsia"/>
-        </w:rPr>
-      </w:pPr>
       <w:r>
         <w:rPr>
           <w:rStyle w:val="HTML1"/>
@@ -3642,16 +3661,7 @@
           <w:szCs w:val="21"/>
           <w:shd w:val="clear" w:color="auto" w:fill="FFFFFF"/>
         </w:rPr>
-        <w:t>是一组键值对的结构，具有极快的查找速度。</w:t>
-      </w:r>
-      <w:r>
-        <w:rPr>
-          <w:rFonts w:ascii="Helvetica Neue" w:eastAsia="Helvetica Neue" w:hAnsi="Helvetica Neue" w:hint="eastAsia"/>
-          <w:color w:val="666666"/>
-          <w:szCs w:val="21"/>
-          <w:shd w:val="clear" w:color="auto" w:fill="FFFFFF"/>
-        </w:rPr>
-        <w:t>检索速度不会因为数据量增大而变慢</w:t>
+        <w:t>是一组键值对的结构，具有极快的查找速度。检索速度不会因为数据量增大而变慢</w:t>
       </w:r>
     </w:p>
     <w:p>
@@ -3931,7 +3941,6 @@
         <w:shd w:val="clear" w:color="auto" w:fill="FAFAFA"/>
         <w:spacing w:before="225" w:after="225" w:line="270" w:lineRule="atLeast"/>
         <w:rPr>
-          <w:rFonts w:hint="eastAsia"/>
           <w:i/>
           <w:iCs/>
           <w:color w:val="999988"/>
@@ -4189,7 +4198,7 @@
         </w:tabs>
         <w:spacing w:before="225" w:after="225" w:line="270" w:lineRule="atLeast"/>
         <w:rPr>
-          <w:rFonts w:ascii="Consolas" w:hAnsi="Consolas" w:cs="Consolas" w:hint="eastAsia"/>
+          <w:rFonts w:ascii="Consolas" w:hAnsi="Consolas" w:cs="Consolas"/>
           <w:color w:val="444444"/>
           <w:sz w:val="18"/>
           <w:szCs w:val="18"/>
@@ -4427,23 +4436,15 @@
         <w:shd w:val="clear" w:color="auto" w:fill="FAFAFA"/>
         <w:spacing w:before="225" w:after="225" w:line="270" w:lineRule="atLeast"/>
         <w:rPr>
-          <w:rFonts w:hint="eastAsia"/>
-          <w:color w:val="444444"/>
-        </w:rPr>
-      </w:pPr>
-      <w:r>
-        <w:rPr>
-          <w:rStyle w:val="HTML1"/>
-          <w:color w:val="444444"/>
-        </w:rPr>
-        <w:t>s.add(4);</w:t>
-      </w:r>
-      <w:r>
-        <w:rPr>
-          <w:rStyle w:val="HTML1"/>
-          <w:color w:val="444444"/>
-        </w:rPr>
-        <w:t xml:space="preserve"> </w:t>
+          <w:color w:val="444444"/>
+        </w:rPr>
+      </w:pPr>
+      <w:r>
+        <w:rPr>
+          <w:rStyle w:val="HTML1"/>
+          <w:color w:val="444444"/>
+        </w:rPr>
+        <w:t xml:space="preserve">s.add(4); </w:t>
       </w:r>
     </w:p>
     <w:p>
@@ -5302,7 +5303,7 @@
           <w:color w:val="444444"/>
         </w:rPr>
         <w:lastRenderedPageBreak/>
-        <w:t xml:space="preserve">   </w:t>
+        <w:t xml:space="preserve">  </w:t>
       </w:r>
       <w:r>
         <w:rPr>
@@ -5382,7 +5383,7 @@
       <w:pPr>
         <w:rPr>
           <w:rStyle w:val="HTML1"/>
-          <w:rFonts w:asciiTheme="minorHAnsi" w:eastAsiaTheme="minorEastAsia" w:hAnsiTheme="minorHAnsi" w:cstheme="minorBidi" w:hint="eastAsia"/>
+          <w:rFonts w:asciiTheme="minorHAnsi" w:eastAsiaTheme="minorEastAsia" w:hAnsiTheme="minorHAnsi" w:cstheme="minorBidi"/>
           <w:sz w:val="21"/>
           <w:szCs w:val="22"/>
         </w:rPr>
@@ -5521,7 +5522,7 @@
         <w:shd w:val="clear" w:color="auto" w:fill="FAFAFA"/>
         <w:spacing w:line="270" w:lineRule="atLeast"/>
         <w:rPr>
-          <w:rFonts w:ascii="Consolas" w:hAnsi="Consolas" w:cs="Consolas" w:hint="eastAsia"/>
+          <w:rFonts w:ascii="Consolas" w:hAnsi="Consolas" w:cs="Consolas"/>
           <w:color w:val="444444"/>
           <w:sz w:val="21"/>
           <w:szCs w:val="21"/>
@@ -5568,7 +5569,7 @@
         <w:shd w:val="clear" w:color="auto" w:fill="FAFAFA"/>
         <w:spacing w:before="225" w:after="225" w:line="270" w:lineRule="atLeast"/>
         <w:rPr>
-          <w:rFonts w:ascii="Consolas" w:hAnsi="Consolas" w:cs="Consolas" w:hint="eastAsia"/>
+          <w:rFonts w:ascii="Consolas" w:hAnsi="Consolas" w:cs="Consolas"/>
           <w:color w:val="444444"/>
           <w:sz w:val="18"/>
           <w:szCs w:val="18"/>
@@ -5605,7 +5606,7 @@
         <w:shd w:val="clear" w:color="auto" w:fill="FAFAFA"/>
         <w:spacing w:before="225" w:after="225" w:line="270" w:lineRule="atLeast"/>
         <w:rPr>
-          <w:rFonts w:ascii="Consolas" w:hAnsi="Consolas" w:cs="Consolas" w:hint="eastAsia"/>
+          <w:rFonts w:ascii="Consolas" w:hAnsi="Consolas" w:cs="Consolas"/>
           <w:color w:val="444444"/>
           <w:sz w:val="18"/>
           <w:szCs w:val="18"/>
@@ -5642,7 +5643,7 @@
         <w:shd w:val="clear" w:color="auto" w:fill="FAFAFA"/>
         <w:spacing w:before="225" w:after="225" w:line="270" w:lineRule="atLeast"/>
         <w:rPr>
-          <w:rFonts w:ascii="Consolas" w:hAnsi="Consolas" w:cs="Consolas" w:hint="eastAsia"/>
+          <w:rFonts w:ascii="Consolas" w:hAnsi="Consolas" w:cs="Consolas"/>
           <w:color w:val="444444"/>
           <w:sz w:val="18"/>
           <w:szCs w:val="18"/>
@@ -5793,7 +5794,7 @@
         <w:shd w:val="clear" w:color="auto" w:fill="FAFAFA"/>
         <w:spacing w:before="225" w:after="225" w:line="270" w:lineRule="atLeast"/>
         <w:rPr>
-          <w:rFonts w:ascii="Helvetica Neue" w:eastAsia="Helvetica Neue" w:hAnsi="Helvetica Neue" w:hint="eastAsia"/>
+          <w:rFonts w:ascii="Helvetica Neue" w:eastAsia="Helvetica Neue" w:hAnsi="Helvetica Neue"/>
           <w:color w:val="666666"/>
           <w:sz w:val="21"/>
           <w:szCs w:val="21"/>
@@ -5903,7 +5904,7 @@
         <w:shd w:val="clear" w:color="auto" w:fill="FAFAFA"/>
         <w:spacing w:before="225" w:after="225" w:line="270" w:lineRule="atLeast"/>
         <w:rPr>
-          <w:rFonts w:ascii="Consolas" w:hAnsi="Consolas" w:cs="Consolas" w:hint="eastAsia"/>
+          <w:rFonts w:ascii="Consolas" w:hAnsi="Consolas" w:cs="Consolas"/>
           <w:b/>
           <w:color w:val="444444"/>
           <w:sz w:val="18"/>
@@ -5992,11 +5993,6 @@
       </w:r>
     </w:p>
     <w:p>
-      <w:pPr>
-        <w:rPr>
-          <w:rFonts w:hint="eastAsia"/>
-        </w:rPr>
-      </w:pPr>
       <w:r>
         <w:rPr>
           <w:rFonts w:hint="eastAsia"/>
@@ -6393,13 +6389,4119 @@
       </w:r>
     </w:p>
     <w:p>
-      <w:pPr>
-        <w:rPr>
-          <w:rFonts w:hint="eastAsia"/>
-        </w:rPr>
-      </w:pPr>
       <w:r>
         <w:t>}</w:t>
+      </w:r>
+    </w:p>
+    <w:p/>
+    <w:p>
+      <w:pPr>
+        <w:pStyle w:val="2"/>
+      </w:pPr>
+      <w:r>
+        <w:rPr>
+          <w:rFonts w:hint="eastAsia"/>
+        </w:rPr>
+        <w:t>函数</w:t>
+      </w:r>
+    </w:p>
+    <w:p>
+      <w:r>
+        <w:t>J</w:t>
+      </w:r>
+      <w:r>
+        <w:rPr>
+          <w:rFonts w:hint="eastAsia"/>
+        </w:rPr>
+        <w:t>s</w:t>
+      </w:r>
+      <w:r>
+        <w:rPr>
+          <w:rFonts w:hint="eastAsia"/>
+        </w:rPr>
+        <w:t>函数两种定义方式</w:t>
+      </w:r>
+    </w:p>
+    <w:p>
+      <w:r>
+        <w:t>f</w:t>
+      </w:r>
+      <w:r>
+        <w:rPr>
+          <w:rFonts w:hint="eastAsia"/>
+        </w:rPr>
+        <w:t>unction</w:t>
+      </w:r>
+      <w:r>
+        <w:t xml:space="preserve"> f1(a){ … }</w:t>
+      </w:r>
+    </w:p>
+    <w:p>
+      <w:r>
+        <w:t>var f1 = function(a){</w:t>
+      </w:r>
+      <w:r>
+        <w:t xml:space="preserve"> … </w:t>
+      </w:r>
+      <w:r>
+        <w:t>};</w:t>
+      </w:r>
+    </w:p>
+    <w:p>
+      <w:r>
+        <w:rPr>
+          <w:rFonts w:hint="eastAsia"/>
+        </w:rPr>
+        <w:t>两种方式等价，第二种后面用分号结束</w:t>
+      </w:r>
+    </w:p>
+    <w:p/>
+    <w:p>
+      <w:r>
+        <w:rPr>
+          <w:rFonts w:hint="eastAsia"/>
+        </w:rPr>
+        <w:t>调用函数时传入参数可以少于或多于定义的个数</w:t>
+      </w:r>
+    </w:p>
+    <w:p>
+      <w:r>
+        <w:rPr>
+          <w:rFonts w:hint="eastAsia"/>
+        </w:rPr>
+        <w:t>按位置对应，没有传入的接收为</w:t>
+      </w:r>
+      <w:r>
+        <w:rPr>
+          <w:rFonts w:hint="eastAsia"/>
+        </w:rPr>
+        <w:t>undefined</w:t>
+      </w:r>
+      <w:r>
+        <w:rPr>
+          <w:rFonts w:hint="eastAsia"/>
+        </w:rPr>
+        <w:t>，超过的用不到</w:t>
+      </w:r>
+    </w:p>
+    <w:p/>
+    <w:p>
+      <w:r>
+        <w:rPr>
+          <w:rFonts w:hint="eastAsia"/>
+        </w:rPr>
+        <w:t>函数中应该对参数检查</w:t>
+      </w:r>
+    </w:p>
+    <w:p>
+      <w:r>
+        <w:rPr>
+          <w:b/>
+          <w:bCs/>
+        </w:rPr>
+        <w:t>function</w:t>
+      </w:r>
+      <w:r>
+        <w:t xml:space="preserve"> abs(x) {</w:t>
+      </w:r>
+    </w:p>
+    <w:p>
+      <w:r>
+        <w:t xml:space="preserve">    </w:t>
+      </w:r>
+      <w:r>
+        <w:rPr>
+          <w:b/>
+          <w:bCs/>
+        </w:rPr>
+        <w:t>if</w:t>
+      </w:r>
+      <w:r>
+        <w:t xml:space="preserve"> (</w:t>
+      </w:r>
+      <w:r>
+        <w:rPr>
+          <w:b/>
+          <w:bCs/>
+        </w:rPr>
+        <w:t>typeof</w:t>
+      </w:r>
+      <w:r>
+        <w:t xml:space="preserve"> x !== 'number') {</w:t>
+      </w:r>
+    </w:p>
+    <w:p>
+      <w:r>
+        <w:t xml:space="preserve">        </w:t>
+      </w:r>
+      <w:r>
+        <w:rPr>
+          <w:b/>
+          <w:bCs/>
+        </w:rPr>
+        <w:t>throw</w:t>
+      </w:r>
+      <w:r>
+        <w:t xml:space="preserve"> 'Not a number';</w:t>
+      </w:r>
+    </w:p>
+    <w:p>
+      <w:r>
+        <w:t xml:space="preserve">    }</w:t>
+      </w:r>
+    </w:p>
+    <w:p>
+      <w:r>
+        <w:t xml:space="preserve">    </w:t>
+      </w:r>
+      <w:r>
+        <w:rPr>
+          <w:b/>
+          <w:bCs/>
+        </w:rPr>
+        <w:t>if</w:t>
+      </w:r>
+      <w:r>
+        <w:t xml:space="preserve"> (x &gt;= 0) {</w:t>
+      </w:r>
+    </w:p>
+    <w:p>
+      <w:r>
+        <w:t xml:space="preserve">        </w:t>
+      </w:r>
+      <w:r>
+        <w:rPr>
+          <w:b/>
+          <w:bCs/>
+        </w:rPr>
+        <w:t>return</w:t>
+      </w:r>
+      <w:r>
+        <w:t xml:space="preserve"> x;</w:t>
+      </w:r>
+    </w:p>
+    <w:p>
+      <w:r>
+        <w:t xml:space="preserve">    } </w:t>
+      </w:r>
+      <w:r>
+        <w:rPr>
+          <w:b/>
+          <w:bCs/>
+        </w:rPr>
+        <w:t>else</w:t>
+      </w:r>
+      <w:r>
+        <w:t xml:space="preserve"> {</w:t>
+      </w:r>
+    </w:p>
+    <w:p>
+      <w:r>
+        <w:t xml:space="preserve">        </w:t>
+      </w:r>
+      <w:r>
+        <w:rPr>
+          <w:b/>
+          <w:bCs/>
+        </w:rPr>
+        <w:t>return</w:t>
+      </w:r>
+      <w:r>
+        <w:t xml:space="preserve"> -x;</w:t>
+      </w:r>
+    </w:p>
+    <w:p>
+      <w:r>
+        <w:t xml:space="preserve">    }</w:t>
+      </w:r>
+    </w:p>
+    <w:p>
+      <w:r>
+        <w:t>}</w:t>
+      </w:r>
+    </w:p>
+    <w:p/>
+    <w:p>
+      <w:pPr>
+        <w:pStyle w:val="3"/>
+      </w:pPr>
+      <w:r>
+        <w:rPr>
+          <w:rFonts w:hint="eastAsia"/>
+        </w:rPr>
+        <w:lastRenderedPageBreak/>
+        <w:t>arguments</w:t>
+      </w:r>
+      <w:r>
+        <w:t xml:space="preserve"> </w:t>
+      </w:r>
+      <w:r>
+        <w:rPr>
+          <w:rFonts w:hint="eastAsia"/>
+        </w:rPr>
+        <w:t>关键字</w:t>
+      </w:r>
+    </w:p>
+    <w:p>
+      <w:r>
+        <w:rPr>
+          <w:rFonts w:hint="eastAsia"/>
+        </w:rPr>
+        <w:t>在方法内部起作用，表示函数接受的参数，类似数组但不是数组，最常用的用法是判断函数接受的参数数量</w:t>
+      </w:r>
+    </w:p>
+    <w:p>
+      <w:r>
+        <w:rPr>
+          <w:rFonts w:hint="eastAsia"/>
+        </w:rPr>
+        <w:t>可以利用</w:t>
+      </w:r>
+      <w:r>
+        <w:rPr>
+          <w:rFonts w:hint="eastAsia"/>
+        </w:rPr>
+        <w:t>arguments</w:t>
+      </w:r>
+      <w:r>
+        <w:rPr>
+          <w:rFonts w:hint="eastAsia"/>
+        </w:rPr>
+        <w:t>来获取参数即使函数没有定义任何数量的参数</w:t>
+      </w:r>
+    </w:p>
+    <w:p>
+      <w:r>
+        <w:rPr>
+          <w:noProof/>
+        </w:rPr>
+        <w:drawing>
+          <wp:inline distT="0" distB="0" distL="0" distR="0" wp14:anchorId="21C9081B" wp14:editId="3848BF90">
+            <wp:extent cx="3219450" cy="2466975"/>
+            <wp:effectExtent l="0" t="0" r="0" b="9525"/>
+            <wp:docPr id="3" name="图片 3"/>
+            <wp:cNvGraphicFramePr>
+              <a:graphicFrameLocks xmlns:a="http://schemas.openxmlformats.org/drawingml/2006/main" noChangeAspect="1"/>
+            </wp:cNvGraphicFramePr>
+            <a:graphic xmlns:a="http://schemas.openxmlformats.org/drawingml/2006/main">
+              <a:graphicData uri="http://schemas.openxmlformats.org/drawingml/2006/picture">
+                <pic:pic xmlns:pic="http://schemas.openxmlformats.org/drawingml/2006/picture">
+                  <pic:nvPicPr>
+                    <pic:cNvPr id="1" name=""/>
+                    <pic:cNvPicPr/>
+                  </pic:nvPicPr>
+                  <pic:blipFill>
+                    <a:blip r:embed="rId9"/>
+                    <a:stretch>
+                      <a:fillRect/>
+                    </a:stretch>
+                  </pic:blipFill>
+                  <pic:spPr>
+                    <a:xfrm>
+                      <a:off x="0" y="0"/>
+                      <a:ext cx="3219450" cy="2466975"/>
+                    </a:xfrm>
+                    <a:prstGeom prst="rect">
+                      <a:avLst/>
+                    </a:prstGeom>
+                  </pic:spPr>
+                </pic:pic>
+              </a:graphicData>
+            </a:graphic>
+          </wp:inline>
+        </w:drawing>
+      </w:r>
+    </w:p>
+    <w:p/>
+    <w:p>
+      <w:pPr>
+        <w:pStyle w:val="3"/>
+      </w:pPr>
+      <w:r>
+        <w:t xml:space="preserve">ES6 </w:t>
+      </w:r>
+      <w:r>
+        <w:rPr>
+          <w:rFonts w:hint="eastAsia"/>
+        </w:rPr>
+        <w:t>新增</w:t>
+      </w:r>
+      <w:r>
+        <w:rPr>
+          <w:rFonts w:hint="eastAsia"/>
+        </w:rPr>
+        <w:t>rest</w:t>
+      </w:r>
+      <w:r>
+        <w:rPr>
+          <w:rFonts w:hint="eastAsia"/>
+        </w:rPr>
+        <w:t>参数</w:t>
+      </w:r>
+    </w:p>
+    <w:p>
+      <w:r>
+        <w:rPr>
+          <w:rFonts w:hint="eastAsia"/>
+        </w:rPr>
+        <w:t>因为</w:t>
+      </w:r>
+      <w:r>
+        <w:rPr>
+          <w:rFonts w:hint="eastAsia"/>
+        </w:rPr>
+        <w:t>js</w:t>
+      </w:r>
+      <w:r>
+        <w:rPr>
+          <w:rFonts w:hint="eastAsia"/>
+        </w:rPr>
+        <w:t>函数在调用时可以传入任意数量的参数，那么为了方便获取除了定义之外的参数数组，</w:t>
+      </w:r>
+      <w:r>
+        <w:rPr>
+          <w:rFonts w:hint="eastAsia"/>
+        </w:rPr>
+        <w:t>ES</w:t>
+      </w:r>
+      <w:r>
+        <w:t>6</w:t>
+      </w:r>
+      <w:r>
+        <w:rPr>
+          <w:rFonts w:hint="eastAsia"/>
+        </w:rPr>
+        <w:t>引入了</w:t>
+      </w:r>
+      <w:r>
+        <w:rPr>
+          <w:rFonts w:hint="eastAsia"/>
+        </w:rPr>
+        <w:t>rest</w:t>
+      </w:r>
+      <w:r>
+        <w:rPr>
+          <w:rFonts w:hint="eastAsia"/>
+        </w:rPr>
+        <w:t>参数</w:t>
+      </w:r>
+    </w:p>
+    <w:p>
+      <w:r>
+        <w:rPr>
+          <w:rFonts w:hint="eastAsia"/>
+        </w:rPr>
+        <w:t>function</w:t>
+      </w:r>
+      <w:r>
+        <w:t xml:space="preserve"> testRest(a,b,…rest){}</w:t>
+      </w:r>
+    </w:p>
+    <w:p>
+      <w:r>
+        <w:rPr>
+          <w:rFonts w:hint="eastAsia"/>
+        </w:rPr>
+        <w:t>在</w:t>
+      </w:r>
+      <w:r>
+        <w:rPr>
+          <w:rFonts w:hint="eastAsia"/>
+        </w:rPr>
+        <w:t>rest</w:t>
+      </w:r>
+      <w:r>
+        <w:rPr>
+          <w:rFonts w:hint="eastAsia"/>
+        </w:rPr>
+        <w:t>前面要加</w:t>
+      </w:r>
+      <w:r>
+        <w:t>…</w:t>
+      </w:r>
+      <w:r>
+        <w:rPr>
+          <w:rFonts w:hint="eastAsia"/>
+        </w:rPr>
+        <w:t>标识，类似于可变参数，传入的参数先绑定</w:t>
+      </w:r>
+      <w:r>
+        <w:rPr>
+          <w:rFonts w:hint="eastAsia"/>
+        </w:rPr>
+        <w:t>a</w:t>
+      </w:r>
+      <w:r>
+        <w:t>,</w:t>
+      </w:r>
+      <w:r>
+        <w:rPr>
+          <w:rFonts w:hint="eastAsia"/>
+        </w:rPr>
+        <w:t>b</w:t>
+      </w:r>
+      <w:r>
+        <w:rPr>
+          <w:rFonts w:hint="eastAsia"/>
+        </w:rPr>
+        <w:t>然后以数组的形式绑定到</w:t>
+      </w:r>
+      <w:r>
+        <w:rPr>
+          <w:rFonts w:hint="eastAsia"/>
+        </w:rPr>
+        <w:t>rest</w:t>
+      </w:r>
+      <w:r>
+        <w:rPr>
+          <w:rFonts w:hint="eastAsia"/>
+        </w:rPr>
+        <w:t>中，如果</w:t>
+      </w:r>
+      <w:r>
+        <w:rPr>
+          <w:rFonts w:hint="eastAsia"/>
+        </w:rPr>
+        <w:t>rest</w:t>
+      </w:r>
+      <w:r>
+        <w:rPr>
+          <w:rFonts w:hint="eastAsia"/>
+        </w:rPr>
+        <w:t>什么都没有接收到返回空数组，而不是</w:t>
+      </w:r>
+      <w:r>
+        <w:rPr>
+          <w:rFonts w:hint="eastAsia"/>
+        </w:rPr>
+        <w:t>undefined</w:t>
+      </w:r>
+    </w:p>
+    <w:p>
+      <w:r>
+        <w:rPr>
+          <w:rFonts w:ascii="Helvetica Neue" w:eastAsia="Helvetica Neue" w:hAnsi="Helvetica Neue" w:hint="eastAsia"/>
+          <w:color w:val="666666"/>
+          <w:szCs w:val="21"/>
+          <w:shd w:val="clear" w:color="auto" w:fill="FFFFFF"/>
+        </w:rPr>
+        <w:t>请用rest参数编写一个</w:t>
+      </w:r>
+      <w:r>
+        <w:rPr>
+          <w:rStyle w:val="HTML1"/>
+          <w:rFonts w:ascii="Consolas" w:hAnsi="Consolas" w:cs="Consolas"/>
+          <w:color w:val="DD0055"/>
+          <w:bdr w:val="single" w:sz="6" w:space="0" w:color="DDDDDD" w:frame="1"/>
+          <w:shd w:val="clear" w:color="auto" w:fill="FAFAFA"/>
+        </w:rPr>
+        <w:t>sum()</w:t>
+      </w:r>
+      <w:r>
+        <w:rPr>
+          <w:rFonts w:ascii="Helvetica Neue" w:eastAsia="Helvetica Neue" w:hAnsi="Helvetica Neue" w:hint="eastAsia"/>
+          <w:color w:val="666666"/>
+          <w:szCs w:val="21"/>
+          <w:shd w:val="clear" w:color="auto" w:fill="FFFFFF"/>
+        </w:rPr>
+        <w:t>函数，接收任意个参数并返回它们的和：</w:t>
+      </w:r>
+    </w:p>
+    <w:p>
+      <w:r>
+        <w:t>function sum(...rest) {</w:t>
+      </w:r>
+    </w:p>
+    <w:p>
+      <w:r>
+        <w:t>if(rest.length&lt;=0){</w:t>
+      </w:r>
+    </w:p>
+    <w:p>
+      <w:r>
+        <w:t xml:space="preserve">  return 0;</w:t>
+      </w:r>
+    </w:p>
+    <w:p>
+      <w:r>
+        <w:t>}</w:t>
+      </w:r>
+    </w:p>
+    <w:p>
+      <w:r>
+        <w:t>return rest.reduce(function(a,b){</w:t>
+      </w:r>
+    </w:p>
+    <w:p>
+      <w:r>
+        <w:t xml:space="preserve">      return a+b;</w:t>
+      </w:r>
+    </w:p>
+    <w:p>
+      <w:r>
+        <w:t>});</w:t>
+      </w:r>
+    </w:p>
+    <w:p>
+      <w:r>
+        <w:t>}</w:t>
+      </w:r>
+    </w:p>
+    <w:p/>
+    <w:p>
+      <w:pPr>
+        <w:pStyle w:val="3"/>
+      </w:pPr>
+      <w:r>
+        <w:rPr>
+          <w:rFonts w:hint="eastAsia"/>
+        </w:rPr>
+        <w:t>嵌套函数中变量的作用域</w:t>
+      </w:r>
+    </w:p>
+    <w:p>
+      <w:r>
+        <w:t>J</w:t>
+      </w:r>
+      <w:r>
+        <w:rPr>
+          <w:rFonts w:hint="eastAsia"/>
+        </w:rPr>
+        <w:t>s</w:t>
+      </w:r>
+      <w:r>
+        <w:rPr>
+          <w:rFonts w:hint="eastAsia"/>
+        </w:rPr>
+        <w:t>中函数可以嵌套定义，内部函数可以访问外部函数的变量，反之不可</w:t>
+      </w:r>
+    </w:p>
+    <w:p>
+      <w:r>
+        <w:rPr>
+          <w:rFonts w:hint="eastAsia"/>
+        </w:rPr>
+        <w:lastRenderedPageBreak/>
+        <w:t>如果外部函数定义的变量与内部重名，那么变量的值是不影响的</w:t>
+      </w:r>
+    </w:p>
+    <w:p>
+      <w:r>
+        <w:t>function foo() {</w:t>
+      </w:r>
+    </w:p>
+    <w:p>
+      <w:r>
+        <w:t xml:space="preserve">    var x = 1;</w:t>
+      </w:r>
+    </w:p>
+    <w:p>
+      <w:r>
+        <w:t xml:space="preserve">    function bar() {</w:t>
+      </w:r>
+    </w:p>
+    <w:p>
+      <w:r>
+        <w:t xml:space="preserve">        var x = 'A';</w:t>
+      </w:r>
+    </w:p>
+    <w:p>
+      <w:r>
+        <w:t xml:space="preserve">        console.log('x in bar() = ' + x); // 'A'</w:t>
+      </w:r>
+    </w:p>
+    <w:p>
+      <w:r>
+        <w:t xml:space="preserve">    }</w:t>
+      </w:r>
+    </w:p>
+    <w:p>
+      <w:r>
+        <w:t xml:space="preserve">    console.log('x in foo() = ' + x); // 1</w:t>
+      </w:r>
+    </w:p>
+    <w:p>
+      <w:r>
+        <w:t xml:space="preserve">    bar();</w:t>
+      </w:r>
+    </w:p>
+    <w:p>
+      <w:r>
+        <w:t>}</w:t>
+      </w:r>
+    </w:p>
+    <w:p/>
+    <w:p>
+      <w:r>
+        <w:t>foo();</w:t>
+      </w:r>
+    </w:p>
+    <w:p>
+      <w:pPr>
+        <w:rPr>
+          <w:rFonts w:ascii="Consolas" w:hAnsi="Consolas" w:cs="Consolas"/>
+          <w:color w:val="2D7091"/>
+          <w:szCs w:val="21"/>
+          <w:shd w:val="clear" w:color="auto" w:fill="EBF7FD"/>
+        </w:rPr>
+      </w:pPr>
+      <w:r>
+        <w:rPr>
+          <w:rFonts w:ascii="Consolas" w:hAnsi="Consolas" w:cs="Consolas"/>
+          <w:color w:val="2D7091"/>
+          <w:szCs w:val="21"/>
+          <w:shd w:val="clear" w:color="auto" w:fill="EBF7FD"/>
+        </w:rPr>
+        <w:t>x in foo() = 1</w:t>
+      </w:r>
+      <w:r>
+        <w:rPr>
+          <w:rFonts w:ascii="Consolas" w:hAnsi="Consolas" w:cs="Consolas"/>
+          <w:color w:val="2D7091"/>
+          <w:szCs w:val="21"/>
+        </w:rPr>
+        <w:br/>
+      </w:r>
+      <w:r>
+        <w:rPr>
+          <w:rFonts w:ascii="Consolas" w:hAnsi="Consolas" w:cs="Consolas"/>
+          <w:color w:val="2D7091"/>
+          <w:szCs w:val="21"/>
+          <w:shd w:val="clear" w:color="auto" w:fill="EBF7FD"/>
+        </w:rPr>
+        <w:t>x in bar() = A</w:t>
+      </w:r>
+    </w:p>
+    <w:p>
+      <w:pPr>
+        <w:rPr>
+          <w:rFonts w:ascii="Helvetica Neue" w:eastAsia="Helvetica Neue" w:hAnsi="Helvetica Neue"/>
+          <w:color w:val="666666"/>
+          <w:szCs w:val="21"/>
+          <w:shd w:val="clear" w:color="auto" w:fill="FFFFFF"/>
+        </w:rPr>
+      </w:pPr>
+      <w:r>
+        <w:rPr>
+          <w:rFonts w:ascii="Helvetica Neue" w:eastAsia="Helvetica Neue" w:hAnsi="Helvetica Neue" w:hint="eastAsia"/>
+          <w:color w:val="666666"/>
+          <w:szCs w:val="21"/>
+          <w:shd w:val="clear" w:color="auto" w:fill="FFFFFF"/>
+        </w:rPr>
+        <w:t>这说明JavaScript的函数在查找变量时从自身函数定义开始，从“内”向“外”查找。如果内部函数定义了与外部函数重名的变量，则内部函数的变量将“屏蔽”外部函数的变量。</w:t>
+      </w:r>
+    </w:p>
+    <w:p>
+      <w:pPr>
+        <w:rPr>
+          <w:rFonts w:ascii="Helvetica Neue" w:eastAsia="Helvetica Neue" w:hAnsi="Helvetica Neue"/>
+          <w:color w:val="666666"/>
+          <w:szCs w:val="21"/>
+          <w:shd w:val="clear" w:color="auto" w:fill="FFFFFF"/>
+        </w:rPr>
+      </w:pPr>
+    </w:p>
+    <w:p>
+      <w:pPr>
+        <w:rPr>
+          <w:rFonts w:ascii="Helvetica Neue" w:eastAsia="Helvetica Neue" w:hAnsi="Helvetica Neue"/>
+          <w:color w:val="666666"/>
+          <w:szCs w:val="21"/>
+          <w:shd w:val="clear" w:color="auto" w:fill="FFFFFF"/>
+        </w:rPr>
+      </w:pPr>
+      <w:r>
+        <w:rPr>
+          <w:rFonts w:ascii="Helvetica Neue" w:eastAsia="Helvetica Neue" w:hAnsi="Helvetica Neue"/>
+          <w:color w:val="666666"/>
+          <w:szCs w:val="21"/>
+          <w:shd w:val="clear" w:color="auto" w:fill="FFFFFF"/>
+        </w:rPr>
+        <w:t>J</w:t>
+      </w:r>
+      <w:r>
+        <w:rPr>
+          <w:rFonts w:ascii="Helvetica Neue" w:eastAsia="Helvetica Neue" w:hAnsi="Helvetica Neue" w:hint="eastAsia"/>
+          <w:color w:val="666666"/>
+          <w:szCs w:val="21"/>
+          <w:shd w:val="clear" w:color="auto" w:fill="FFFFFF"/>
+        </w:rPr>
+        <w:t>s引擎在解析函数的时候，会将函数中所有变量的定义提升到最上面，提前引用未声明的变量不会报错，但值是undefined</w:t>
+      </w:r>
+    </w:p>
+    <w:p>
+      <w:pPr>
+        <w:rPr>
+          <w:rFonts w:ascii="Helvetica Neue" w:eastAsia="Helvetica Neue" w:hAnsi="Helvetica Neue"/>
+          <w:b/>
+          <w:color w:val="666666"/>
+          <w:szCs w:val="21"/>
+          <w:shd w:val="clear" w:color="auto" w:fill="FFFFFF"/>
+        </w:rPr>
+      </w:pPr>
+      <w:r>
+        <w:rPr>
+          <w:rFonts w:ascii="Helvetica Neue" w:eastAsia="Helvetica Neue" w:hAnsi="Helvetica Neue" w:hint="eastAsia"/>
+          <w:b/>
+          <w:color w:val="666666"/>
+          <w:szCs w:val="21"/>
+          <w:shd w:val="clear" w:color="auto" w:fill="FFFFFF"/>
+        </w:rPr>
+        <w:t>在函数内部定义变量时，严格遵守“在函数内部首先申明所有变量”这一规则</w:t>
+      </w:r>
+    </w:p>
+    <w:p>
+      <w:pPr>
+        <w:rPr>
+          <w:rFonts w:ascii="Helvetica Neue" w:eastAsia="Helvetica Neue" w:hAnsi="Helvetica Neue"/>
+          <w:color w:val="666666"/>
+          <w:szCs w:val="21"/>
+          <w:shd w:val="clear" w:color="auto" w:fill="FFFFFF"/>
+        </w:rPr>
+      </w:pPr>
+      <w:r>
+        <w:rPr>
+          <w:rFonts w:ascii="Helvetica Neue" w:eastAsia="Helvetica Neue" w:hAnsi="Helvetica Neue" w:hint="eastAsia"/>
+          <w:color w:val="666666"/>
+          <w:szCs w:val="21"/>
+          <w:shd w:val="clear" w:color="auto" w:fill="FFFFFF"/>
+        </w:rPr>
+        <w:t>最常见的做法是用一个</w:t>
+      </w:r>
+      <w:r>
+        <w:rPr>
+          <w:rStyle w:val="HTML1"/>
+          <w:rFonts w:ascii="Consolas" w:hAnsi="Consolas" w:cs="Consolas"/>
+          <w:color w:val="DD0055"/>
+          <w:bdr w:val="single" w:sz="6" w:space="0" w:color="DDDDDD" w:frame="1"/>
+          <w:shd w:val="clear" w:color="auto" w:fill="FAFAFA"/>
+        </w:rPr>
+        <w:t>var</w:t>
+      </w:r>
+      <w:r>
+        <w:rPr>
+          <w:rFonts w:ascii="Helvetica Neue" w:eastAsia="Helvetica Neue" w:hAnsi="Helvetica Neue" w:hint="eastAsia"/>
+          <w:color w:val="666666"/>
+          <w:szCs w:val="21"/>
+          <w:shd w:val="clear" w:color="auto" w:fill="FFFFFF"/>
+        </w:rPr>
+        <w:t>申明函数内部用到的所有变量：</w:t>
+      </w:r>
+    </w:p>
+    <w:p>
+      <w:r>
+        <w:rPr>
+          <w:b/>
+          <w:bCs/>
+        </w:rPr>
+        <w:t>function</w:t>
+      </w:r>
+      <w:r>
+        <w:t xml:space="preserve"> foo() {</w:t>
+      </w:r>
+    </w:p>
+    <w:p>
+      <w:r>
+        <w:t xml:space="preserve">    </w:t>
+      </w:r>
+      <w:r>
+        <w:rPr>
+          <w:b/>
+          <w:bCs/>
+        </w:rPr>
+        <w:t>var</w:t>
+      </w:r>
+    </w:p>
+    <w:p>
+      <w:r>
+        <w:t xml:space="preserve">        x = 1, </w:t>
+      </w:r>
+      <w:r>
+        <w:rPr>
+          <w:i/>
+          <w:iCs/>
+        </w:rPr>
+        <w:t>// x</w:t>
+      </w:r>
+      <w:r>
+        <w:rPr>
+          <w:i/>
+          <w:iCs/>
+        </w:rPr>
+        <w:t>初始化为</w:t>
+      </w:r>
+      <w:r>
+        <w:rPr>
+          <w:i/>
+          <w:iCs/>
+        </w:rPr>
+        <w:t>1</w:t>
+      </w:r>
+    </w:p>
+    <w:p>
+      <w:r>
+        <w:t xml:space="preserve">        y = x + 1, </w:t>
+      </w:r>
+      <w:r>
+        <w:rPr>
+          <w:i/>
+          <w:iCs/>
+        </w:rPr>
+        <w:t>// y</w:t>
+      </w:r>
+      <w:r>
+        <w:rPr>
+          <w:i/>
+          <w:iCs/>
+        </w:rPr>
+        <w:t>初始化为</w:t>
+      </w:r>
+      <w:r>
+        <w:rPr>
+          <w:i/>
+          <w:iCs/>
+        </w:rPr>
+        <w:t>2</w:t>
+      </w:r>
+    </w:p>
+    <w:p>
+      <w:r>
+        <w:t xml:space="preserve">        z, i; </w:t>
+      </w:r>
+      <w:r>
+        <w:rPr>
+          <w:i/>
+          <w:iCs/>
+        </w:rPr>
+        <w:t>// z</w:t>
+      </w:r>
+      <w:r>
+        <w:rPr>
+          <w:i/>
+          <w:iCs/>
+        </w:rPr>
+        <w:t>和</w:t>
+      </w:r>
+      <w:r>
+        <w:rPr>
+          <w:i/>
+          <w:iCs/>
+        </w:rPr>
+        <w:t>i</w:t>
+      </w:r>
+      <w:r>
+        <w:rPr>
+          <w:i/>
+          <w:iCs/>
+        </w:rPr>
+        <w:t>为</w:t>
+      </w:r>
+      <w:r>
+        <w:rPr>
+          <w:i/>
+          <w:iCs/>
+        </w:rPr>
+        <w:t>undefined</w:t>
+      </w:r>
+    </w:p>
+    <w:p>
+      <w:r>
+        <w:t xml:space="preserve">    </w:t>
+      </w:r>
+      <w:r>
+        <w:rPr>
+          <w:i/>
+          <w:iCs/>
+        </w:rPr>
+        <w:t xml:space="preserve">// </w:t>
+      </w:r>
+      <w:r>
+        <w:rPr>
+          <w:i/>
+          <w:iCs/>
+        </w:rPr>
+        <w:t>其他语句</w:t>
+      </w:r>
+      <w:r>
+        <w:rPr>
+          <w:i/>
+          <w:iCs/>
+        </w:rPr>
+        <w:t>:</w:t>
+      </w:r>
+    </w:p>
+    <w:p>
+      <w:r>
+        <w:t xml:space="preserve">    </w:t>
+      </w:r>
+      <w:r>
+        <w:rPr>
+          <w:b/>
+          <w:bCs/>
+        </w:rPr>
+        <w:t>for</w:t>
+      </w:r>
+      <w:r>
+        <w:t xml:space="preserve"> (i=0; i&lt;100; i++) {</w:t>
+      </w:r>
+    </w:p>
+    <w:p>
+      <w:r>
+        <w:t xml:space="preserve">        ...</w:t>
+      </w:r>
+    </w:p>
+    <w:p>
+      <w:r>
+        <w:t xml:space="preserve">    }</w:t>
+      </w:r>
+    </w:p>
+    <w:p>
+      <w:r>
+        <w:t>}</w:t>
+      </w:r>
+    </w:p>
+    <w:p/>
+    <w:p>
+      <w:pPr>
+        <w:pStyle w:val="3"/>
+      </w:pPr>
+      <w:r>
+        <w:rPr>
+          <w:rFonts w:hint="eastAsia"/>
+        </w:rPr>
+        <w:t>全局作用域</w:t>
+      </w:r>
+    </w:p>
+    <w:p>
+      <w:pPr>
+        <w:rPr>
+          <w:rFonts w:ascii="Helvetica Neue" w:eastAsia="Helvetica Neue" w:hAnsi="Helvetica Neue"/>
+          <w:color w:val="666666"/>
+          <w:szCs w:val="21"/>
+          <w:shd w:val="clear" w:color="auto" w:fill="FFFFFF"/>
+        </w:rPr>
+      </w:pPr>
+      <w:r>
+        <w:rPr>
+          <w:rFonts w:hint="eastAsia"/>
+        </w:rPr>
+        <w:t>在函数外定义的变量是全局变量，任何函数都可以调用这个变量，全局变量会绑定到</w:t>
+      </w:r>
+      <w:r>
+        <w:rPr>
+          <w:rFonts w:hint="eastAsia"/>
+        </w:rPr>
+        <w:t>window</w:t>
+      </w:r>
+      <w:r>
+        <w:rPr>
+          <w:rFonts w:hint="eastAsia"/>
+        </w:rPr>
+        <w:t>对象上，所以</w:t>
+      </w:r>
+      <w:r>
+        <w:rPr>
+          <w:rFonts w:hint="eastAsia"/>
+        </w:rPr>
+        <w:t xml:space="preserve"> var</w:t>
+      </w:r>
+      <w:r>
+        <w:t xml:space="preserve"> a=’xxx’ </w:t>
+      </w:r>
+      <w:r>
+        <w:rPr>
+          <w:rFonts w:hint="eastAsia"/>
+        </w:rPr>
+        <w:t>，也可以使用</w:t>
+      </w:r>
+      <w:r>
+        <w:rPr>
+          <w:rFonts w:hint="eastAsia"/>
+        </w:rPr>
+        <w:t>window.a</w:t>
+      </w:r>
+      <w:r>
+        <w:rPr>
+          <w:rFonts w:hint="eastAsia"/>
+        </w:rPr>
+        <w:t>来访问，进一步来说，所有定义的函数也</w:t>
+      </w:r>
+      <w:r>
+        <w:rPr>
+          <w:rFonts w:hint="eastAsia"/>
+        </w:rPr>
+        <w:lastRenderedPageBreak/>
+        <w:t>属于全局变量，</w:t>
+      </w:r>
+      <w:r>
+        <w:rPr>
+          <w:rFonts w:ascii="Helvetica Neue" w:eastAsia="Helvetica Neue" w:hAnsi="Helvetica Neue" w:hint="eastAsia"/>
+          <w:color w:val="666666"/>
+          <w:szCs w:val="21"/>
+          <w:shd w:val="clear" w:color="auto" w:fill="FFFFFF"/>
+        </w:rPr>
+        <w:t>以变量方式</w:t>
+      </w:r>
+      <w:r>
+        <w:rPr>
+          <w:rStyle w:val="HTML1"/>
+          <w:rFonts w:ascii="Consolas" w:hAnsi="Consolas" w:cs="Consolas"/>
+          <w:color w:val="DD0055"/>
+          <w:bdr w:val="single" w:sz="6" w:space="0" w:color="DDDDDD" w:frame="1"/>
+          <w:shd w:val="clear" w:color="auto" w:fill="FAFAFA"/>
+        </w:rPr>
+        <w:t>var foo = function () {}</w:t>
+      </w:r>
+      <w:r>
+        <w:rPr>
+          <w:rFonts w:ascii="Helvetica Neue" w:eastAsia="Helvetica Neue" w:hAnsi="Helvetica Neue" w:hint="eastAsia"/>
+          <w:color w:val="666666"/>
+          <w:szCs w:val="21"/>
+          <w:shd w:val="clear" w:color="auto" w:fill="FFFFFF"/>
+        </w:rPr>
+        <w:t>定义的函数实际上也是一个全局变量，因此，顶层函数的定义也被视为一个全局变量，并绑定到</w:t>
+      </w:r>
+      <w:r>
+        <w:rPr>
+          <w:rStyle w:val="HTML1"/>
+          <w:rFonts w:ascii="Consolas" w:hAnsi="Consolas" w:cs="Consolas"/>
+          <w:color w:val="DD0055"/>
+          <w:bdr w:val="single" w:sz="6" w:space="0" w:color="DDDDDD" w:frame="1"/>
+          <w:shd w:val="clear" w:color="auto" w:fill="FAFAFA"/>
+        </w:rPr>
+        <w:t>window</w:t>
+      </w:r>
+      <w:r>
+        <w:rPr>
+          <w:rFonts w:ascii="Helvetica Neue" w:eastAsia="Helvetica Neue" w:hAnsi="Helvetica Neue" w:hint="eastAsia"/>
+          <w:color w:val="666666"/>
+          <w:szCs w:val="21"/>
+          <w:shd w:val="clear" w:color="auto" w:fill="FFFFFF"/>
+        </w:rPr>
+        <w:t>对象</w:t>
+      </w:r>
+    </w:p>
+    <w:p>
+      <w:pPr>
+        <w:rPr>
+          <w:rFonts w:ascii="Helvetica Neue" w:eastAsia="Helvetica Neue" w:hAnsi="Helvetica Neue"/>
+          <w:color w:val="666666"/>
+          <w:szCs w:val="21"/>
+          <w:shd w:val="clear" w:color="auto" w:fill="FFFFFF"/>
+        </w:rPr>
+      </w:pPr>
+      <w:r>
+        <w:rPr>
+          <w:rFonts w:ascii="Helvetica Neue" w:eastAsia="Helvetica Neue" w:hAnsi="Helvetica Neue" w:hint="eastAsia"/>
+          <w:color w:val="666666"/>
+          <w:szCs w:val="21"/>
+          <w:shd w:val="clear" w:color="auto" w:fill="FFFFFF"/>
+        </w:rPr>
+        <w:t>所以可以用window.foo调用函数，也可以调用父页面window.parent</w:t>
+      </w:r>
+      <w:r>
+        <w:rPr>
+          <w:rFonts w:ascii="Helvetica Neue" w:eastAsia="Helvetica Neue" w:hAnsi="Helvetica Neue"/>
+          <w:color w:val="666666"/>
+          <w:szCs w:val="21"/>
+          <w:shd w:val="clear" w:color="auto" w:fill="FFFFFF"/>
+        </w:rPr>
+        <w:t>.foo</w:t>
+      </w:r>
+      <w:r>
+        <w:rPr>
+          <w:rFonts w:ascii="Helvetica Neue" w:eastAsia="Helvetica Neue" w:hAnsi="Helvetica Neue" w:hint="eastAsia"/>
+          <w:color w:val="666666"/>
+          <w:szCs w:val="21"/>
+          <w:shd w:val="clear" w:color="auto" w:fill="FFFFFF"/>
+        </w:rPr>
+        <w:t>来调用父页面的js函数</w:t>
+      </w:r>
+      <w:r>
+        <w:rPr>
+          <w:rFonts w:ascii="Helvetica Neue" w:eastAsia="Helvetica Neue" w:hAnsi="Helvetica Neue" w:hint="eastAsia"/>
+          <w:color w:val="666666"/>
+          <w:szCs w:val="21"/>
+          <w:shd w:val="clear" w:color="auto" w:fill="FFFFFF"/>
+        </w:rPr>
+        <w:t>。</w:t>
+      </w:r>
+    </w:p>
+    <w:p>
+      <w:pPr>
+        <w:rPr>
+          <w:rFonts w:ascii="Helvetica Neue" w:eastAsia="Helvetica Neue" w:hAnsi="Helvetica Neue"/>
+          <w:color w:val="666666"/>
+          <w:szCs w:val="21"/>
+          <w:shd w:val="clear" w:color="auto" w:fill="FFFFFF"/>
+        </w:rPr>
+      </w:pPr>
+    </w:p>
+    <w:p>
+      <w:pPr>
+        <w:pStyle w:val="3"/>
+      </w:pPr>
+      <w:r>
+        <w:rPr>
+          <w:rFonts w:hint="eastAsia"/>
+        </w:rPr>
+        <w:t>名字空间</w:t>
+      </w:r>
+    </w:p>
+    <w:p>
+      <w:pPr>
+        <w:pStyle w:val="a8"/>
+        <w:shd w:val="clear" w:color="auto" w:fill="FFFFFF"/>
+        <w:spacing w:before="225" w:beforeAutospacing="0" w:after="225" w:afterAutospacing="0"/>
+        <w:rPr>
+          <w:rFonts w:ascii="Helvetica Neue" w:eastAsia="Helvetica Neue" w:hAnsi="Helvetica Neue"/>
+          <w:color w:val="666666"/>
+          <w:sz w:val="21"/>
+          <w:szCs w:val="21"/>
+        </w:rPr>
+      </w:pPr>
+      <w:r>
+        <w:rPr>
+          <w:rFonts w:ascii="Helvetica Neue" w:eastAsia="Helvetica Neue" w:hAnsi="Helvetica Neue" w:hint="eastAsia"/>
+          <w:color w:val="666666"/>
+          <w:sz w:val="21"/>
+          <w:szCs w:val="21"/>
+        </w:rPr>
+        <w:t>全局变量会绑定到</w:t>
+      </w:r>
+      <w:r>
+        <w:rPr>
+          <w:rStyle w:val="HTML1"/>
+          <w:rFonts w:ascii="Consolas" w:hAnsi="Consolas" w:cs="Consolas"/>
+          <w:color w:val="DD0055"/>
+          <w:sz w:val="18"/>
+          <w:szCs w:val="18"/>
+          <w:bdr w:val="single" w:sz="6" w:space="0" w:color="DDDDDD" w:frame="1"/>
+          <w:shd w:val="clear" w:color="auto" w:fill="FAFAFA"/>
+        </w:rPr>
+        <w:t>window</w:t>
+      </w:r>
+      <w:r>
+        <w:rPr>
+          <w:rFonts w:ascii="Helvetica Neue" w:eastAsia="Helvetica Neue" w:hAnsi="Helvetica Neue" w:hint="eastAsia"/>
+          <w:color w:val="666666"/>
+          <w:sz w:val="21"/>
+          <w:szCs w:val="21"/>
+        </w:rPr>
+        <w:t>上，不同的JavaScript文件如果使用了相同的全局变量，或者定义了相同名字的顶层函数，都会造成命名冲突，并且很难被发现。</w:t>
+      </w:r>
+    </w:p>
+    <w:p>
+      <w:pPr>
+        <w:pStyle w:val="a8"/>
+        <w:shd w:val="clear" w:color="auto" w:fill="FFFFFF"/>
+        <w:spacing w:before="225" w:beforeAutospacing="0" w:after="225" w:afterAutospacing="0"/>
+        <w:rPr>
+          <w:rFonts w:ascii="Helvetica Neue" w:eastAsia="Helvetica Neue" w:hAnsi="Helvetica Neue"/>
+          <w:color w:val="666666"/>
+          <w:sz w:val="21"/>
+          <w:szCs w:val="21"/>
+        </w:rPr>
+      </w:pPr>
+      <w:r>
+        <w:rPr>
+          <w:rFonts w:ascii="Helvetica Neue" w:eastAsia="Helvetica Neue" w:hAnsi="Helvetica Neue" w:hint="eastAsia"/>
+          <w:color w:val="666666"/>
+          <w:sz w:val="21"/>
+          <w:szCs w:val="21"/>
+        </w:rPr>
+        <w:t>减少冲突的一个方法是把自己的所有变量和函数全部绑定到一个全局变量中。例如：</w:t>
+      </w:r>
+    </w:p>
+    <w:p>
+      <w:pPr>
+        <w:pStyle w:val="a8"/>
+        <w:shd w:val="clear" w:color="auto" w:fill="FFFFFF"/>
+        <w:spacing w:before="225" w:beforeAutospacing="0" w:after="225" w:afterAutospacing="0"/>
+        <w:rPr>
+          <w:rFonts w:ascii="Helvetica Neue" w:eastAsia="Helvetica Neue" w:hAnsi="Helvetica Neue"/>
+          <w:color w:val="666666"/>
+          <w:sz w:val="21"/>
+          <w:szCs w:val="21"/>
+        </w:rPr>
+      </w:pPr>
+      <w:r>
+        <w:rPr>
+          <w:noProof/>
+        </w:rPr>
+        <w:drawing>
+          <wp:inline distT="0" distB="0" distL="0" distR="0" wp14:anchorId="59E9C34A" wp14:editId="77F5CEC3">
+            <wp:extent cx="2457450" cy="2686050"/>
+            <wp:effectExtent l="0" t="0" r="0" b="0"/>
+            <wp:docPr id="4" name="图片 4"/>
+            <wp:cNvGraphicFramePr>
+              <a:graphicFrameLocks xmlns:a="http://schemas.openxmlformats.org/drawingml/2006/main" noChangeAspect="1"/>
+            </wp:cNvGraphicFramePr>
+            <a:graphic xmlns:a="http://schemas.openxmlformats.org/drawingml/2006/main">
+              <a:graphicData uri="http://schemas.openxmlformats.org/drawingml/2006/picture">
+                <pic:pic xmlns:pic="http://schemas.openxmlformats.org/drawingml/2006/picture">
+                  <pic:nvPicPr>
+                    <pic:cNvPr id="1" name=""/>
+                    <pic:cNvPicPr/>
+                  </pic:nvPicPr>
+                  <pic:blipFill>
+                    <a:blip r:embed="rId10"/>
+                    <a:stretch>
+                      <a:fillRect/>
+                    </a:stretch>
+                  </pic:blipFill>
+                  <pic:spPr>
+                    <a:xfrm>
+                      <a:off x="0" y="0"/>
+                      <a:ext cx="2457450" cy="2686050"/>
+                    </a:xfrm>
+                    <a:prstGeom prst="rect">
+                      <a:avLst/>
+                    </a:prstGeom>
+                  </pic:spPr>
+                </pic:pic>
+              </a:graphicData>
+            </a:graphic>
+          </wp:inline>
+        </w:drawing>
+      </w:r>
+    </w:p>
+    <w:p>
+      <w:pPr>
+        <w:pStyle w:val="a8"/>
+        <w:shd w:val="clear" w:color="auto" w:fill="FFFFFF"/>
+        <w:spacing w:before="225" w:beforeAutospacing="0" w:after="225" w:afterAutospacing="0"/>
+        <w:rPr>
+          <w:rFonts w:ascii="Helvetica Neue" w:eastAsia="Helvetica Neue" w:hAnsi="Helvetica Neue"/>
+          <w:color w:val="666666"/>
+          <w:sz w:val="21"/>
+          <w:szCs w:val="21"/>
+        </w:rPr>
+      </w:pPr>
+      <w:r>
+        <w:rPr>
+          <w:rFonts w:ascii="Helvetica Neue" w:eastAsia="Helvetica Neue" w:hAnsi="Helvetica Neue" w:hint="eastAsia"/>
+          <w:color w:val="666666"/>
+          <w:sz w:val="21"/>
+          <w:szCs w:val="21"/>
+        </w:rPr>
+        <w:t>将变量放入唯一的名字空间中，大大减少全局变量冲突的可能</w:t>
+      </w:r>
+    </w:p>
+    <w:p>
+      <w:pPr>
+        <w:pStyle w:val="3"/>
+      </w:pPr>
+      <w:r>
+        <w:t>(ES6)</w:t>
+      </w:r>
+      <w:r>
+        <w:rPr>
+          <w:rFonts w:hint="eastAsia"/>
+        </w:rPr>
+        <w:t xml:space="preserve"> </w:t>
+      </w:r>
+      <w:r>
+        <w:rPr>
+          <w:rFonts w:hint="eastAsia"/>
+        </w:rPr>
+        <w:t>let</w:t>
+      </w:r>
+      <w:r>
+        <w:rPr>
+          <w:rFonts w:hint="eastAsia"/>
+        </w:rPr>
+        <w:t>块级变量</w:t>
+      </w:r>
+      <w:r>
+        <w:rPr>
+          <w:rFonts w:hint="eastAsia"/>
+        </w:rPr>
+        <w:t>与</w:t>
+      </w:r>
+      <w:r>
+        <w:rPr>
+          <w:rFonts w:hint="eastAsia"/>
+        </w:rPr>
+        <w:t>const</w:t>
+      </w:r>
+      <w:r>
+        <w:rPr>
+          <w:rFonts w:hint="eastAsia"/>
+        </w:rPr>
+        <w:t>常量</w:t>
+      </w:r>
+    </w:p>
+    <w:p>
+      <w:r>
+        <w:rPr>
+          <w:rFonts w:hint="eastAsia"/>
+        </w:rPr>
+        <w:t>使用</w:t>
+      </w:r>
+      <w:r>
+        <w:rPr>
+          <w:rFonts w:hint="eastAsia"/>
+        </w:rPr>
+        <w:t>var</w:t>
+      </w:r>
+      <w:r>
+        <w:rPr>
+          <w:rFonts w:hint="eastAsia"/>
+        </w:rPr>
+        <w:t>定义的变量在函数内都存在作用域，这样在函数内比如循环体内的变量将会在循环结束时仍然可以引用，使用</w:t>
+      </w:r>
+      <w:r>
+        <w:rPr>
+          <w:rFonts w:hint="eastAsia"/>
+        </w:rPr>
+        <w:t>let</w:t>
+      </w:r>
+      <w:r>
+        <w:rPr>
+          <w:rFonts w:hint="eastAsia"/>
+        </w:rPr>
+        <w:t>关键字声明的变量将声明一个块级作用域</w:t>
+      </w:r>
+    </w:p>
+    <w:p>
+      <w:r>
+        <w:rPr>
+          <w:rFonts w:hint="eastAsia"/>
+        </w:rPr>
+        <w:t>ES</w:t>
+      </w:r>
+      <w:r>
+        <w:t>6</w:t>
+      </w:r>
+      <w:r>
+        <w:rPr>
+          <w:rFonts w:hint="eastAsia"/>
+        </w:rPr>
+        <w:t>之前，</w:t>
+      </w:r>
+      <w:r>
+        <w:rPr>
+          <w:rFonts w:hint="eastAsia"/>
+        </w:rPr>
+        <w:t>js</w:t>
+      </w:r>
+      <w:r>
+        <w:rPr>
+          <w:rFonts w:hint="eastAsia"/>
+        </w:rPr>
+        <w:t>无法声明值不变的常量，</w:t>
+      </w:r>
+      <w:r>
+        <w:rPr>
+          <w:rFonts w:hint="eastAsia"/>
+        </w:rPr>
+        <w:t>ES</w:t>
+      </w:r>
+      <w:r>
+        <w:t>6</w:t>
+      </w:r>
+      <w:r>
+        <w:rPr>
+          <w:rFonts w:hint="eastAsia"/>
+        </w:rPr>
+        <w:t>新增关键字</w:t>
+      </w:r>
+      <w:r>
+        <w:rPr>
+          <w:rFonts w:hint="eastAsia"/>
+        </w:rPr>
+        <w:t>const</w:t>
+      </w:r>
+      <w:r>
+        <w:rPr>
+          <w:rFonts w:hint="eastAsia"/>
+        </w:rPr>
+        <w:t>来定义常量，改变值不会报错牡</w:t>
+      </w:r>
+      <w:r>
+        <w:rPr>
+          <w:rFonts w:hint="eastAsia"/>
+        </w:rPr>
+        <w:lastRenderedPageBreak/>
+        <w:t>但是没有效果。</w:t>
+      </w:r>
+    </w:p>
+    <w:p/>
+    <w:p>
+      <w:pPr>
+        <w:pStyle w:val="3"/>
+      </w:pPr>
+      <w:r>
+        <w:t>(</w:t>
+      </w:r>
+      <w:r>
+        <w:rPr>
+          <w:rFonts w:hint="eastAsia"/>
+        </w:rPr>
+        <w:t>ES6</w:t>
+      </w:r>
+      <w:r>
+        <w:rPr>
+          <w:rFonts w:hint="eastAsia"/>
+        </w:rPr>
+        <w:t>)</w:t>
+      </w:r>
+      <w:r>
+        <w:rPr>
+          <w:rFonts w:hint="eastAsia"/>
+        </w:rPr>
+        <w:t>解构赋值</w:t>
+      </w:r>
+    </w:p>
+    <w:p>
+      <w:r>
+        <w:rPr>
+          <w:rFonts w:hint="eastAsia"/>
+        </w:rPr>
+        <w:t>通过解构赋值语法可以实现同时为多个变量赋值</w:t>
+      </w:r>
+    </w:p>
+    <w:p>
+      <w:r>
+        <w:t>v</w:t>
+      </w:r>
+      <w:r>
+        <w:rPr>
+          <w:rFonts w:hint="eastAsia"/>
+        </w:rPr>
+        <w:t>ar</w:t>
+      </w:r>
+      <w:r>
+        <w:t xml:space="preserve"> [x,y,z] = [‘java’,’javascript’,’ES6’];//</w:t>
+      </w:r>
+      <w:r>
+        <w:rPr>
+          <w:rFonts w:hint="eastAsia"/>
+        </w:rPr>
+        <w:t>变量需要使用</w:t>
+      </w:r>
+      <w:r>
+        <w:rPr>
+          <w:rFonts w:hint="eastAsia"/>
+        </w:rPr>
+        <w:t>[]</w:t>
+      </w:r>
+      <w:r>
+        <w:rPr>
+          <w:rFonts w:hint="eastAsia"/>
+        </w:rPr>
+        <w:t>括起来</w:t>
+      </w:r>
+    </w:p>
+    <w:p>
+      <w:r>
+        <w:rPr>
+          <w:rFonts w:hint="eastAsia"/>
+        </w:rPr>
+        <w:t>var</w:t>
+      </w:r>
+      <w:r>
+        <w:t xml:space="preserve"> [x,[y,z]] = [‘java’,[‘c’,’c++’]];</w:t>
+      </w:r>
+    </w:p>
+    <w:p>
+      <w:r>
+        <w:t>var [,,z] = [‘structs’,’hibernate’,’mvc’];//</w:t>
+      </w:r>
+      <w:r>
+        <w:rPr>
+          <w:rFonts w:hint="eastAsia"/>
+        </w:rPr>
+        <w:t>忽略前两个元素</w:t>
+      </w:r>
+    </w:p>
+    <w:p>
+      <w:pPr>
+        <w:pStyle w:val="HTML"/>
+        <w:pBdr>
+          <w:top w:val="single" w:sz="6" w:space="5" w:color="DDDDDD"/>
+          <w:left w:val="single" w:sz="6" w:space="5" w:color="DDDDDD"/>
+          <w:right w:val="single" w:sz="6" w:space="5" w:color="DDDDDD"/>
+        </w:pBdr>
+        <w:shd w:val="clear" w:color="auto" w:fill="FAFAFA"/>
+        <w:spacing w:line="270" w:lineRule="atLeast"/>
+        <w:rPr>
+          <w:rFonts w:ascii="Consolas" w:hAnsi="Consolas" w:cs="Consolas"/>
+          <w:color w:val="444444"/>
+          <w:sz w:val="21"/>
+          <w:szCs w:val="21"/>
+        </w:rPr>
+      </w:pPr>
+      <w:r>
+        <w:rPr>
+          <w:rFonts w:ascii="Consolas" w:hAnsi="Consolas" w:cs="Consolas"/>
+          <w:color w:val="444444"/>
+          <w:sz w:val="21"/>
+          <w:szCs w:val="21"/>
+        </w:rPr>
+        <w:t>var person = {</w:t>
+      </w:r>
+    </w:p>
+    <w:p>
+      <w:pPr>
+        <w:pStyle w:val="HTML"/>
+        <w:pBdr>
+          <w:top w:val="single" w:sz="6" w:space="5" w:color="DDDDDD"/>
+          <w:left w:val="single" w:sz="6" w:space="5" w:color="DDDDDD"/>
+          <w:right w:val="single" w:sz="6" w:space="5" w:color="DDDDDD"/>
+        </w:pBdr>
+        <w:shd w:val="clear" w:color="auto" w:fill="FAFAFA"/>
+        <w:spacing w:line="270" w:lineRule="atLeast"/>
+        <w:rPr>
+          <w:rFonts w:ascii="Consolas" w:hAnsi="Consolas" w:cs="Consolas"/>
+          <w:color w:val="444444"/>
+          <w:sz w:val="21"/>
+          <w:szCs w:val="21"/>
+        </w:rPr>
+      </w:pPr>
+      <w:r>
+        <w:rPr>
+          <w:rFonts w:ascii="Consolas" w:hAnsi="Consolas" w:cs="Consolas"/>
+          <w:color w:val="444444"/>
+          <w:sz w:val="21"/>
+          <w:szCs w:val="21"/>
+        </w:rPr>
+        <w:t xml:space="preserve">    name: '</w:t>
+      </w:r>
+      <w:r>
+        <w:rPr>
+          <w:rFonts w:ascii="Consolas" w:hAnsi="Consolas" w:cs="Consolas"/>
+          <w:color w:val="444444"/>
+          <w:sz w:val="21"/>
+          <w:szCs w:val="21"/>
+        </w:rPr>
+        <w:t>小明</w:t>
+      </w:r>
+      <w:r>
+        <w:rPr>
+          <w:rFonts w:ascii="Consolas" w:hAnsi="Consolas" w:cs="Consolas"/>
+          <w:color w:val="444444"/>
+          <w:sz w:val="21"/>
+          <w:szCs w:val="21"/>
+        </w:rPr>
+        <w:t>',</w:t>
+      </w:r>
+    </w:p>
+    <w:p>
+      <w:pPr>
+        <w:pStyle w:val="HTML"/>
+        <w:pBdr>
+          <w:top w:val="single" w:sz="6" w:space="5" w:color="DDDDDD"/>
+          <w:left w:val="single" w:sz="6" w:space="5" w:color="DDDDDD"/>
+          <w:right w:val="single" w:sz="6" w:space="5" w:color="DDDDDD"/>
+        </w:pBdr>
+        <w:shd w:val="clear" w:color="auto" w:fill="FAFAFA"/>
+        <w:spacing w:line="270" w:lineRule="atLeast"/>
+        <w:rPr>
+          <w:rFonts w:ascii="Consolas" w:hAnsi="Consolas" w:cs="Consolas"/>
+          <w:color w:val="444444"/>
+          <w:sz w:val="21"/>
+          <w:szCs w:val="21"/>
+        </w:rPr>
+      </w:pPr>
+      <w:r>
+        <w:rPr>
+          <w:rFonts w:ascii="Consolas" w:hAnsi="Consolas" w:cs="Consolas"/>
+          <w:color w:val="444444"/>
+          <w:sz w:val="21"/>
+          <w:szCs w:val="21"/>
+        </w:rPr>
+        <w:t xml:space="preserve">    age: 20,</w:t>
+      </w:r>
+    </w:p>
+    <w:p>
+      <w:pPr>
+        <w:pStyle w:val="HTML"/>
+        <w:pBdr>
+          <w:top w:val="single" w:sz="6" w:space="5" w:color="DDDDDD"/>
+          <w:left w:val="single" w:sz="6" w:space="5" w:color="DDDDDD"/>
+          <w:right w:val="single" w:sz="6" w:space="5" w:color="DDDDDD"/>
+        </w:pBdr>
+        <w:shd w:val="clear" w:color="auto" w:fill="FAFAFA"/>
+        <w:spacing w:line="270" w:lineRule="atLeast"/>
+        <w:rPr>
+          <w:rFonts w:ascii="Consolas" w:hAnsi="Consolas" w:cs="Consolas"/>
+          <w:color w:val="444444"/>
+          <w:sz w:val="21"/>
+          <w:szCs w:val="21"/>
+        </w:rPr>
+      </w:pPr>
+      <w:r>
+        <w:rPr>
+          <w:rFonts w:ascii="Consolas" w:hAnsi="Consolas" w:cs="Consolas"/>
+          <w:color w:val="444444"/>
+          <w:sz w:val="21"/>
+          <w:szCs w:val="21"/>
+        </w:rPr>
+        <w:t xml:space="preserve">    gender: 'male',</w:t>
+      </w:r>
+    </w:p>
+    <w:p>
+      <w:pPr>
+        <w:pStyle w:val="HTML"/>
+        <w:pBdr>
+          <w:top w:val="single" w:sz="6" w:space="5" w:color="DDDDDD"/>
+          <w:left w:val="single" w:sz="6" w:space="5" w:color="DDDDDD"/>
+          <w:right w:val="single" w:sz="6" w:space="5" w:color="DDDDDD"/>
+        </w:pBdr>
+        <w:shd w:val="clear" w:color="auto" w:fill="FAFAFA"/>
+        <w:spacing w:line="270" w:lineRule="atLeast"/>
+        <w:rPr>
+          <w:rFonts w:ascii="Consolas" w:hAnsi="Consolas" w:cs="Consolas"/>
+          <w:color w:val="444444"/>
+          <w:sz w:val="21"/>
+          <w:szCs w:val="21"/>
+        </w:rPr>
+      </w:pPr>
+      <w:r>
+        <w:rPr>
+          <w:rFonts w:ascii="Consolas" w:hAnsi="Consolas" w:cs="Consolas"/>
+          <w:color w:val="444444"/>
+          <w:sz w:val="21"/>
+          <w:szCs w:val="21"/>
+        </w:rPr>
+        <w:t xml:space="preserve">    passport: 'G-12345678',</w:t>
+      </w:r>
+    </w:p>
+    <w:p>
+      <w:pPr>
+        <w:pStyle w:val="HTML"/>
+        <w:pBdr>
+          <w:top w:val="single" w:sz="6" w:space="5" w:color="DDDDDD"/>
+          <w:left w:val="single" w:sz="6" w:space="5" w:color="DDDDDD"/>
+          <w:right w:val="single" w:sz="6" w:space="5" w:color="DDDDDD"/>
+        </w:pBdr>
+        <w:shd w:val="clear" w:color="auto" w:fill="FAFAFA"/>
+        <w:spacing w:line="270" w:lineRule="atLeast"/>
+        <w:ind w:firstLine="420"/>
+        <w:rPr>
+          <w:rFonts w:ascii="Consolas" w:hAnsi="Consolas" w:cs="Consolas"/>
+          <w:color w:val="444444"/>
+          <w:sz w:val="21"/>
+          <w:szCs w:val="21"/>
+        </w:rPr>
+      </w:pPr>
+      <w:r>
+        <w:rPr>
+          <w:rFonts w:ascii="Consolas" w:hAnsi="Consolas" w:cs="Consolas"/>
+          <w:color w:val="444444"/>
+          <w:sz w:val="21"/>
+          <w:szCs w:val="21"/>
+        </w:rPr>
+        <w:t>school: 'No.4 middle school'</w:t>
+      </w:r>
+      <w:r>
+        <w:rPr>
+          <w:rFonts w:ascii="Consolas" w:hAnsi="Consolas" w:cs="Consolas" w:hint="eastAsia"/>
+          <w:color w:val="444444"/>
+          <w:sz w:val="21"/>
+          <w:szCs w:val="21"/>
+        </w:rPr>
+        <w:t>,</w:t>
+      </w:r>
+    </w:p>
+    <w:p>
+      <w:pPr>
+        <w:pStyle w:val="HTML"/>
+        <w:pBdr>
+          <w:top w:val="single" w:sz="6" w:space="5" w:color="DDDDDD"/>
+          <w:left w:val="single" w:sz="6" w:space="5" w:color="DDDDDD"/>
+          <w:right w:val="single" w:sz="6" w:space="5" w:color="DDDDDD"/>
+        </w:pBdr>
+        <w:shd w:val="clear" w:color="auto" w:fill="FAFAFA"/>
+        <w:spacing w:line="270" w:lineRule="atLeast"/>
+        <w:ind w:firstLine="420"/>
+        <w:rPr>
+          <w:rFonts w:ascii="Consolas" w:hAnsi="Consolas" w:cs="Consolas"/>
+          <w:color w:val="444444"/>
+          <w:sz w:val="21"/>
+          <w:szCs w:val="21"/>
+        </w:rPr>
+      </w:pPr>
+      <w:r>
+        <w:rPr>
+          <w:rFonts w:ascii="Consolas" w:hAnsi="Consolas" w:cs="Consolas"/>
+          <w:color w:val="444444"/>
+          <w:sz w:val="21"/>
+          <w:szCs w:val="21"/>
+        </w:rPr>
+        <w:t>address: {</w:t>
+      </w:r>
+    </w:p>
+    <w:p>
+      <w:pPr>
+        <w:pStyle w:val="HTML"/>
+        <w:pBdr>
+          <w:top w:val="single" w:sz="6" w:space="5" w:color="DDDDDD"/>
+          <w:left w:val="single" w:sz="6" w:space="5" w:color="DDDDDD"/>
+          <w:right w:val="single" w:sz="6" w:space="5" w:color="DDDDDD"/>
+        </w:pBdr>
+        <w:shd w:val="clear" w:color="auto" w:fill="FAFAFA"/>
+        <w:spacing w:line="270" w:lineRule="atLeast"/>
+        <w:ind w:firstLine="420"/>
+        <w:rPr>
+          <w:rFonts w:ascii="Consolas" w:hAnsi="Consolas" w:cs="Consolas"/>
+          <w:color w:val="444444"/>
+          <w:sz w:val="21"/>
+          <w:szCs w:val="21"/>
+        </w:rPr>
+      </w:pPr>
+      <w:r>
+        <w:rPr>
+          <w:rFonts w:ascii="Consolas" w:hAnsi="Consolas" w:cs="Consolas"/>
+          <w:color w:val="444444"/>
+          <w:sz w:val="21"/>
+          <w:szCs w:val="21"/>
+        </w:rPr>
+        <w:t xml:space="preserve">        city: 'Beijing',</w:t>
+      </w:r>
+    </w:p>
+    <w:p>
+      <w:pPr>
+        <w:pStyle w:val="HTML"/>
+        <w:pBdr>
+          <w:top w:val="single" w:sz="6" w:space="5" w:color="DDDDDD"/>
+          <w:left w:val="single" w:sz="6" w:space="5" w:color="DDDDDD"/>
+          <w:right w:val="single" w:sz="6" w:space="5" w:color="DDDDDD"/>
+        </w:pBdr>
+        <w:shd w:val="clear" w:color="auto" w:fill="FAFAFA"/>
+        <w:spacing w:line="270" w:lineRule="atLeast"/>
+        <w:ind w:firstLine="420"/>
+        <w:rPr>
+          <w:rFonts w:ascii="Consolas" w:hAnsi="Consolas" w:cs="Consolas"/>
+          <w:color w:val="444444"/>
+          <w:sz w:val="21"/>
+          <w:szCs w:val="21"/>
+        </w:rPr>
+      </w:pPr>
+      <w:r>
+        <w:rPr>
+          <w:rFonts w:ascii="Consolas" w:hAnsi="Consolas" w:cs="Consolas"/>
+          <w:color w:val="444444"/>
+          <w:sz w:val="21"/>
+          <w:szCs w:val="21"/>
+        </w:rPr>
+        <w:t xml:space="preserve">        street: 'No.1 Road',</w:t>
+      </w:r>
+    </w:p>
+    <w:p>
+      <w:pPr>
+        <w:pStyle w:val="HTML"/>
+        <w:pBdr>
+          <w:top w:val="single" w:sz="6" w:space="5" w:color="DDDDDD"/>
+          <w:left w:val="single" w:sz="6" w:space="5" w:color="DDDDDD"/>
+          <w:right w:val="single" w:sz="6" w:space="5" w:color="DDDDDD"/>
+        </w:pBdr>
+        <w:shd w:val="clear" w:color="auto" w:fill="FAFAFA"/>
+        <w:spacing w:line="270" w:lineRule="atLeast"/>
+        <w:ind w:firstLine="420"/>
+        <w:rPr>
+          <w:rFonts w:ascii="Consolas" w:hAnsi="Consolas" w:cs="Consolas"/>
+          <w:color w:val="444444"/>
+          <w:sz w:val="21"/>
+          <w:szCs w:val="21"/>
+        </w:rPr>
+      </w:pPr>
+      <w:r>
+        <w:rPr>
+          <w:rFonts w:ascii="Consolas" w:hAnsi="Consolas" w:cs="Consolas"/>
+          <w:color w:val="444444"/>
+          <w:sz w:val="21"/>
+          <w:szCs w:val="21"/>
+        </w:rPr>
+        <w:t xml:space="preserve">        zipcode: '100001'</w:t>
+      </w:r>
+    </w:p>
+    <w:p>
+      <w:pPr>
+        <w:pStyle w:val="HTML"/>
+        <w:pBdr>
+          <w:top w:val="single" w:sz="6" w:space="5" w:color="DDDDDD"/>
+          <w:left w:val="single" w:sz="6" w:space="5" w:color="DDDDDD"/>
+          <w:right w:val="single" w:sz="6" w:space="5" w:color="DDDDDD"/>
+        </w:pBdr>
+        <w:shd w:val="clear" w:color="auto" w:fill="FAFAFA"/>
+        <w:spacing w:line="270" w:lineRule="atLeast"/>
+        <w:ind w:firstLine="420"/>
+        <w:rPr>
+          <w:rFonts w:ascii="Consolas" w:hAnsi="Consolas" w:cs="Consolas"/>
+          <w:color w:val="444444"/>
+          <w:sz w:val="21"/>
+          <w:szCs w:val="21"/>
+        </w:rPr>
+      </w:pPr>
+      <w:r>
+        <w:rPr>
+          <w:rFonts w:ascii="Consolas" w:hAnsi="Consolas" w:cs="Consolas"/>
+          <w:color w:val="444444"/>
+          <w:sz w:val="21"/>
+          <w:szCs w:val="21"/>
+        </w:rPr>
+        <w:t xml:space="preserve">    }</w:t>
+      </w:r>
+    </w:p>
+    <w:p>
+      <w:pPr>
+        <w:pStyle w:val="HTML"/>
+        <w:pBdr>
+          <w:top w:val="single" w:sz="6" w:space="5" w:color="DDDDDD"/>
+          <w:left w:val="single" w:sz="6" w:space="5" w:color="DDDDDD"/>
+          <w:right w:val="single" w:sz="6" w:space="5" w:color="DDDDDD"/>
+        </w:pBdr>
+        <w:shd w:val="clear" w:color="auto" w:fill="FAFAFA"/>
+        <w:spacing w:line="270" w:lineRule="atLeast"/>
+        <w:rPr>
+          <w:rFonts w:ascii="Consolas" w:hAnsi="Consolas" w:cs="Consolas"/>
+          <w:color w:val="444444"/>
+          <w:sz w:val="21"/>
+          <w:szCs w:val="21"/>
+        </w:rPr>
+      </w:pPr>
+      <w:r>
+        <w:rPr>
+          <w:rFonts w:ascii="Consolas" w:hAnsi="Consolas" w:cs="Consolas"/>
+          <w:color w:val="444444"/>
+          <w:sz w:val="21"/>
+          <w:szCs w:val="21"/>
+        </w:rPr>
+        <w:t>};</w:t>
+      </w:r>
+    </w:p>
+    <w:p>
+      <w:pPr>
+        <w:pStyle w:val="HTML"/>
+        <w:pBdr>
+          <w:top w:val="single" w:sz="6" w:space="5" w:color="DDDDDD"/>
+          <w:left w:val="single" w:sz="6" w:space="5" w:color="DDDDDD"/>
+          <w:right w:val="single" w:sz="6" w:space="5" w:color="DDDDDD"/>
+        </w:pBdr>
+        <w:shd w:val="clear" w:color="auto" w:fill="FAFAFA"/>
+        <w:spacing w:line="270" w:lineRule="atLeast"/>
+        <w:rPr>
+          <w:rFonts w:ascii="Consolas" w:hAnsi="Consolas" w:cs="Consolas"/>
+          <w:color w:val="444444"/>
+          <w:sz w:val="21"/>
+          <w:szCs w:val="21"/>
+        </w:rPr>
+      </w:pPr>
+      <w:r>
+        <w:rPr>
+          <w:rFonts w:ascii="Consolas" w:hAnsi="Consolas" w:cs="Consolas"/>
+          <w:color w:val="444444"/>
+          <w:sz w:val="21"/>
+          <w:szCs w:val="21"/>
+        </w:rPr>
+        <w:t>var {name, age, passport} = person;</w:t>
+      </w:r>
+    </w:p>
+    <w:p>
+      <w:pPr>
+        <w:pStyle w:val="HTML"/>
+        <w:pBdr>
+          <w:top w:val="single" w:sz="6" w:space="5" w:color="DDDDDD"/>
+          <w:left w:val="single" w:sz="6" w:space="5" w:color="DDDDDD"/>
+          <w:right w:val="single" w:sz="6" w:space="5" w:color="DDDDDD"/>
+        </w:pBdr>
+        <w:shd w:val="clear" w:color="auto" w:fill="FAFAFA"/>
+        <w:spacing w:line="270" w:lineRule="atLeast"/>
+        <w:rPr>
+          <w:rFonts w:ascii="Consolas" w:hAnsi="Consolas" w:cs="Consolas"/>
+          <w:color w:val="444444"/>
+          <w:sz w:val="21"/>
+          <w:szCs w:val="21"/>
+        </w:rPr>
+      </w:pPr>
+      <w:r>
+        <w:rPr>
+          <w:rFonts w:ascii="Consolas" w:hAnsi="Consolas" w:cs="Consolas"/>
+          <w:color w:val="444444"/>
+          <w:sz w:val="21"/>
+          <w:szCs w:val="21"/>
+        </w:rPr>
+        <w:t>var {name,age,address:{city,street}};</w:t>
+      </w:r>
+    </w:p>
+    <w:p>
+      <w:pPr>
+        <w:pStyle w:val="HTML"/>
+        <w:pBdr>
+          <w:top w:val="single" w:sz="6" w:space="5" w:color="DDDDDD"/>
+          <w:left w:val="single" w:sz="6" w:space="5" w:color="DDDDDD"/>
+          <w:right w:val="single" w:sz="6" w:space="5" w:color="DDDDDD"/>
+        </w:pBdr>
+        <w:shd w:val="clear" w:color="auto" w:fill="FAFAFA"/>
+        <w:spacing w:line="270" w:lineRule="atLeast"/>
+        <w:rPr>
+          <w:rFonts w:ascii="Consolas" w:hAnsi="Consolas" w:cs="Consolas"/>
+          <w:color w:val="444444"/>
+          <w:sz w:val="21"/>
+          <w:szCs w:val="21"/>
+        </w:rPr>
+      </w:pPr>
+      <w:r>
+        <w:rPr>
+          <w:rFonts w:ascii="Consolas" w:hAnsi="Consolas" w:cs="Consolas" w:hint="eastAsia"/>
+          <w:color w:val="444444"/>
+          <w:sz w:val="21"/>
+          <w:szCs w:val="21"/>
+        </w:rPr>
+        <w:t>//add</w:t>
+      </w:r>
+      <w:r>
+        <w:rPr>
+          <w:rFonts w:ascii="Consolas" w:hAnsi="Consolas" w:cs="Consolas"/>
+          <w:color w:val="444444"/>
+          <w:sz w:val="21"/>
+          <w:szCs w:val="21"/>
+        </w:rPr>
+        <w:t>ress</w:t>
+      </w:r>
+      <w:r>
+        <w:rPr>
+          <w:rFonts w:ascii="Consolas" w:hAnsi="Consolas" w:cs="Consolas" w:hint="eastAsia"/>
+          <w:color w:val="444444"/>
+          <w:sz w:val="21"/>
+          <w:szCs w:val="21"/>
+        </w:rPr>
+        <w:t>不是变量，而是为了让</w:t>
+      </w:r>
+      <w:r>
+        <w:rPr>
+          <w:rFonts w:ascii="Consolas" w:hAnsi="Consolas" w:cs="Consolas" w:hint="eastAsia"/>
+          <w:color w:val="444444"/>
+          <w:sz w:val="21"/>
+          <w:szCs w:val="21"/>
+        </w:rPr>
+        <w:t>city</w:t>
+      </w:r>
+      <w:r>
+        <w:rPr>
+          <w:rFonts w:ascii="Consolas" w:hAnsi="Consolas" w:cs="Consolas" w:hint="eastAsia"/>
+          <w:color w:val="444444"/>
+          <w:sz w:val="21"/>
+          <w:szCs w:val="21"/>
+        </w:rPr>
+        <w:t>和</w:t>
+      </w:r>
+      <w:r>
+        <w:rPr>
+          <w:rFonts w:ascii="Consolas" w:hAnsi="Consolas" w:cs="Consolas" w:hint="eastAsia"/>
+          <w:color w:val="444444"/>
+          <w:sz w:val="21"/>
+          <w:szCs w:val="21"/>
+        </w:rPr>
+        <w:t>street</w:t>
+      </w:r>
+      <w:r>
+        <w:rPr>
+          <w:rFonts w:ascii="Consolas" w:hAnsi="Consolas" w:cs="Consolas" w:hint="eastAsia"/>
+          <w:color w:val="444444"/>
+          <w:sz w:val="21"/>
+          <w:szCs w:val="21"/>
+        </w:rPr>
+        <w:t>获得属性值</w:t>
+      </w:r>
+    </w:p>
+    <w:p>
+      <w:pPr>
+        <w:pStyle w:val="HTML"/>
+        <w:pBdr>
+          <w:top w:val="single" w:sz="6" w:space="5" w:color="DDDDDD"/>
+          <w:left w:val="single" w:sz="6" w:space="5" w:color="DDDDDD"/>
+          <w:right w:val="single" w:sz="6" w:space="5" w:color="DDDDDD"/>
+        </w:pBdr>
+        <w:rPr>
+          <w:rFonts w:ascii="Consolas" w:hAnsi="Consolas" w:cs="Consolas"/>
+          <w:color w:val="444444"/>
+          <w:szCs w:val="21"/>
+        </w:rPr>
+      </w:pPr>
+      <w:r>
+        <w:rPr>
+          <w:rFonts w:ascii="Consolas" w:hAnsi="Consolas" w:cs="Consolas"/>
+          <w:color w:val="444444"/>
+          <w:szCs w:val="21"/>
+        </w:rPr>
+        <w:t xml:space="preserve">address; </w:t>
+      </w:r>
+      <w:r>
+        <w:rPr>
+          <w:rFonts w:ascii="Consolas" w:hAnsi="Consolas" w:cs="Consolas"/>
+          <w:i/>
+          <w:iCs/>
+          <w:color w:val="444444"/>
+          <w:szCs w:val="21"/>
+        </w:rPr>
+        <w:t>// Uncaught ReferenceError: address is not defined</w:t>
+      </w:r>
+    </w:p>
+    <w:p>
+      <w:pPr>
+        <w:pStyle w:val="HTML"/>
+        <w:pBdr>
+          <w:top w:val="single" w:sz="6" w:space="5" w:color="DDDDDD"/>
+          <w:left w:val="single" w:sz="6" w:space="5" w:color="DDDDDD"/>
+          <w:right w:val="single" w:sz="6" w:space="5" w:color="DDDDDD"/>
+        </w:pBdr>
+        <w:shd w:val="clear" w:color="auto" w:fill="FAFAFA"/>
+        <w:spacing w:line="270" w:lineRule="atLeast"/>
+        <w:rPr>
+          <w:rFonts w:ascii="Consolas" w:hAnsi="Consolas" w:cs="Consolas"/>
+          <w:color w:val="444444"/>
+          <w:sz w:val="21"/>
+          <w:szCs w:val="21"/>
+        </w:rPr>
+      </w:pPr>
+    </w:p>
+    <w:p>
+      <w:r>
+        <w:rPr>
+          <w:rFonts w:hint="eastAsia"/>
+        </w:rPr>
+        <w:t>如果对应属性不存在，变量被赋值</w:t>
+      </w:r>
+      <w:r>
+        <w:rPr>
+          <w:rFonts w:hint="eastAsia"/>
+        </w:rPr>
+        <w:t>undefined</w:t>
+      </w:r>
+      <w:r>
+        <w:t>,</w:t>
+      </w:r>
+      <w:r>
+        <w:rPr>
+          <w:rFonts w:hint="eastAsia"/>
+        </w:rPr>
+        <w:t>如果要使用的变量名与属性名不一致，通过以下</w:t>
+      </w:r>
+      <w:r>
+        <w:rPr>
+          <w:rFonts w:hint="eastAsia"/>
+        </w:rPr>
+        <w:t>方法：</w:t>
+      </w:r>
+    </w:p>
+    <w:p>
+      <w:r>
+        <w:t xml:space="preserve">var </w:t>
+      </w:r>
+      <w:r>
+        <w:rPr>
+          <w:rFonts w:hint="eastAsia"/>
+        </w:rPr>
+        <w:t>{</w:t>
+      </w:r>
+      <w:r>
+        <w:t>name,userage:age</w:t>
+      </w:r>
+      <w:r>
+        <w:rPr>
+          <w:rFonts w:hint="eastAsia"/>
+        </w:rPr>
+        <w:t xml:space="preserve">} </w:t>
+      </w:r>
+    </w:p>
+    <w:p>
+      <w:r>
+        <w:rPr>
+          <w:rFonts w:hint="eastAsia"/>
+        </w:rPr>
+        <w:t>提供默认值，避免</w:t>
+      </w:r>
+      <w:r>
+        <w:rPr>
+          <w:rFonts w:hint="eastAsia"/>
+        </w:rPr>
+        <w:t>undefined</w:t>
+      </w:r>
+    </w:p>
+    <w:p>
+      <w:r>
+        <w:t>var {name,single=true}</w:t>
+      </w:r>
+    </w:p>
+    <w:p/>
+    <w:p>
+      <w:r>
+        <w:rPr>
+          <w:rFonts w:hint="eastAsia"/>
+        </w:rPr>
+        <w:t>变量提前声明的话会报语法错误，使用以下形式定义</w:t>
+      </w:r>
+    </w:p>
+    <w:p>
+      <w:r>
+        <w:rPr>
+          <w:rFonts w:hint="eastAsia"/>
+        </w:rPr>
+        <w:t>var</w:t>
+      </w:r>
+      <w:r>
+        <w:t xml:space="preserve"> name,age; </w:t>
+      </w:r>
+    </w:p>
+    <w:p>
+      <w:r>
+        <w:rPr>
+          <w:rFonts w:hint="eastAsia"/>
+        </w:rPr>
+        <w:t>（｛</w:t>
+      </w:r>
+      <w:r>
+        <w:rPr>
+          <w:rFonts w:hint="eastAsia"/>
+        </w:rPr>
+        <w:t>name,age</w:t>
+      </w:r>
+      <w:r>
+        <w:rPr>
+          <w:rFonts w:hint="eastAsia"/>
+        </w:rPr>
+        <w:t>｝</w:t>
+      </w:r>
+      <w:r>
+        <w:rPr>
+          <w:rFonts w:hint="eastAsia"/>
+        </w:rPr>
+        <w:t xml:space="preserve"> = </w:t>
+      </w:r>
+      <w:r>
+        <w:t xml:space="preserve"> </w:t>
+      </w:r>
+      <w:r>
+        <w:rPr>
+          <w:rFonts w:hint="eastAsia"/>
+        </w:rPr>
+        <w:t>{</w:t>
+      </w:r>
+      <w:r>
+        <w:t>name:’</w:t>
+      </w:r>
+      <w:r>
+        <w:rPr>
+          <w:rFonts w:hint="eastAsia"/>
+        </w:rPr>
+        <w:t>小明</w:t>
+      </w:r>
+      <w:r>
+        <w:t>’,x:’</w:t>
+      </w:r>
+      <w:r>
+        <w:rPr>
+          <w:rFonts w:hint="eastAsia"/>
+        </w:rPr>
+        <w:t>语句</w:t>
+      </w:r>
+      <w:r>
+        <w:t>’</w:t>
+      </w:r>
+      <w:r>
+        <w:rPr>
+          <w:rFonts w:hint="eastAsia"/>
+        </w:rPr>
+        <w:t>}</w:t>
+      </w:r>
+      <w:r>
+        <w:rPr>
+          <w:rFonts w:hint="eastAsia"/>
+        </w:rPr>
+        <w:t>）</w:t>
+      </w:r>
+    </w:p>
+    <w:p/>
+    <w:p>
+      <w:pPr>
+        <w:rPr>
+          <w:b/>
+        </w:rPr>
+      </w:pPr>
+      <w:r>
+        <w:rPr>
+          <w:rFonts w:hint="eastAsia"/>
+          <w:b/>
+        </w:rPr>
+        <w:t>使用场景</w:t>
+      </w:r>
+    </w:p>
+    <w:p>
+      <w:r>
+        <w:t>V</w:t>
+      </w:r>
+      <w:r>
+        <w:rPr>
+          <w:rFonts w:hint="eastAsia"/>
+        </w:rPr>
+        <w:t>ar</w:t>
+      </w:r>
+      <w:r>
+        <w:t xml:space="preserve"> x=1,y=2;</w:t>
+      </w:r>
+    </w:p>
+    <w:p>
+      <w:r>
+        <w:t>[x,y] = [y,x];</w:t>
+      </w:r>
+    </w:p>
+    <w:p>
+      <w:pPr>
+        <w:rPr>
+          <w:b/>
+        </w:rPr>
+      </w:pPr>
+      <w:r>
+        <w:rPr>
+          <w:rFonts w:hint="eastAsia"/>
+          <w:b/>
+        </w:rPr>
+        <w:t>快速获取当前页面的域名和路径：</w:t>
+      </w:r>
+    </w:p>
+    <w:p>
+      <w:r>
+        <w:rPr>
+          <w:b/>
+          <w:bCs/>
+        </w:rPr>
+        <w:t>var</w:t>
+      </w:r>
+      <w:r>
+        <w:t xml:space="preserve"> {hostname:domain, pathname:path} = location;</w:t>
+      </w:r>
+    </w:p>
+    <w:p>
+      <w:r>
+        <w:rPr>
+          <w:rFonts w:hint="eastAsia"/>
+          <w:b/>
+        </w:rPr>
+        <w:t>如果一个函数接收一个对象作为参数，那么，可以使用解构直接把对象的属性绑定到变量中。</w:t>
+      </w:r>
+      <w:r>
+        <w:rPr>
+          <w:rFonts w:hint="eastAsia"/>
+        </w:rPr>
+        <w:t>例如，下面的函数可以快速创建一个</w:t>
+      </w:r>
+      <w:r>
+        <w:t>Date</w:t>
+      </w:r>
+      <w:r>
+        <w:rPr>
+          <w:rFonts w:hint="eastAsia"/>
+        </w:rPr>
+        <w:t>对象：</w:t>
+      </w:r>
+    </w:p>
+    <w:p>
+      <w:r>
+        <w:rPr>
+          <w:b/>
+          <w:bCs/>
+        </w:rPr>
+        <w:lastRenderedPageBreak/>
+        <w:t>function</w:t>
+      </w:r>
+      <w:r>
+        <w:t xml:space="preserve"> buildDate({year, month, day, hour=0, minute=0, second=0}) {</w:t>
+      </w:r>
+    </w:p>
+    <w:p>
+      <w:r>
+        <w:t xml:space="preserve">    </w:t>
+      </w:r>
+      <w:r>
+        <w:rPr>
+          <w:b/>
+          <w:bCs/>
+        </w:rPr>
+        <w:t>return</w:t>
+      </w:r>
+      <w:r>
+        <w:t xml:space="preserve"> </w:t>
+      </w:r>
+      <w:r>
+        <w:rPr>
+          <w:b/>
+          <w:bCs/>
+        </w:rPr>
+        <w:t>new</w:t>
+      </w:r>
+      <w:r>
+        <w:t xml:space="preserve"> Date(year + '-' + month + '-' + day + ' ' + hour + ':' + minute + ':' + second);</w:t>
+      </w:r>
+    </w:p>
+    <w:p/>
+    <w:p>
+      <w:pPr>
+        <w:pStyle w:val="3"/>
+      </w:pPr>
+      <w:r>
+        <w:rPr>
+          <w:rFonts w:hint="eastAsia"/>
+        </w:rPr>
+        <w:t>方法</w:t>
+      </w:r>
+    </w:p>
+    <w:p>
+      <w:r>
+        <w:rPr>
+          <w:rFonts w:hint="eastAsia"/>
+        </w:rPr>
+        <w:t>定义在对象内部的函数称为方法</w:t>
+      </w:r>
+    </w:p>
+    <w:p>
+      <w:r>
+        <w:t xml:space="preserve">var </w:t>
+      </w:r>
+      <w:r>
+        <w:rPr>
+          <w:rFonts w:hint="eastAsia"/>
+        </w:rPr>
+        <w:t>obj</w:t>
+      </w:r>
+      <w:r>
+        <w:t xml:space="preserve"> = {</w:t>
+      </w:r>
+    </w:p>
+    <w:p>
+      <w:pPr>
+        <w:ind w:firstLine="420"/>
+      </w:pPr>
+      <w:r>
+        <w:rPr>
+          <w:rFonts w:hint="eastAsia"/>
+        </w:rPr>
+        <w:t xml:space="preserve">name : </w:t>
+      </w:r>
+      <w:r>
+        <w:t>‘</w:t>
+      </w:r>
+      <w:r>
+        <w:rPr>
+          <w:rFonts w:hint="eastAsia"/>
+        </w:rPr>
+        <w:t>有方法的对象</w:t>
+      </w:r>
+      <w:r>
+        <w:t>’</w:t>
+      </w:r>
+      <w:r>
+        <w:rPr>
+          <w:rFonts w:hint="eastAsia"/>
+        </w:rPr>
+        <w:t>,</w:t>
+      </w:r>
+    </w:p>
+    <w:p>
+      <w:pPr>
+        <w:ind w:firstLine="420"/>
+      </w:pPr>
+      <w:r>
+        <w:t>birthday:’1995’</w:t>
+      </w:r>
+    </w:p>
+    <w:p>
+      <w:pPr>
+        <w:ind w:firstLine="420"/>
+      </w:pPr>
+      <w:r>
+        <w:t>getAge :function(){</w:t>
+      </w:r>
+    </w:p>
+    <w:p>
+      <w:pPr>
+        <w:ind w:firstLine="420"/>
+      </w:pPr>
+      <w:r>
+        <w:rPr>
+          <w:rFonts w:hint="eastAsia"/>
+        </w:rPr>
+        <w:t xml:space="preserve"> </w:t>
+      </w:r>
+      <w:r>
+        <w:t>var year = new Date().getFullYear();</w:t>
+      </w:r>
+    </w:p>
+    <w:p>
+      <w:r>
+        <w:t xml:space="preserve"> </w:t>
+      </w:r>
+      <w:r>
+        <w:tab/>
+      </w:r>
+      <w:r>
+        <w:t xml:space="preserve"> </w:t>
+      </w:r>
+      <w:r>
+        <w:t>return year – this.birthday;</w:t>
+      </w:r>
+    </w:p>
+    <w:p>
+      <w:pPr>
+        <w:ind w:firstLine="420"/>
+      </w:pPr>
+      <w:r>
+        <w:t>}</w:t>
+      </w:r>
+    </w:p>
+    <w:p>
+      <w:r>
+        <w:t>}</w:t>
+      </w:r>
+    </w:p>
+    <w:p/>
+    <w:p>
+      <w:r>
+        <w:t>T</w:t>
+      </w:r>
+      <w:r>
+        <w:rPr>
+          <w:rFonts w:hint="eastAsia"/>
+        </w:rPr>
+        <w:t>his</w:t>
+      </w:r>
+      <w:r>
+        <w:t xml:space="preserve"> </w:t>
+      </w:r>
+      <w:r>
+        <w:rPr>
+          <w:rFonts w:hint="eastAsia"/>
+        </w:rPr>
+        <w:t>关键字指代当前对象</w:t>
+      </w:r>
+      <w:r>
+        <w:rPr>
+          <w:rFonts w:hint="eastAsia"/>
+        </w:rPr>
+        <w:t xml:space="preserve">  </w:t>
+      </w:r>
+      <w:r>
+        <w:rPr>
+          <w:rFonts w:hint="eastAsia"/>
+        </w:rPr>
+        <w:t>使用</w:t>
+      </w:r>
+      <w:r>
+        <w:rPr>
+          <w:rFonts w:hint="eastAsia"/>
+        </w:rPr>
+        <w:t>obj.</w:t>
+      </w:r>
+      <w:r>
+        <w:rPr>
+          <w:rFonts w:hint="eastAsia"/>
+        </w:rPr>
+        <w:t>方法名（）才能保证</w:t>
+      </w:r>
+      <w:r>
+        <w:rPr>
+          <w:rFonts w:hint="eastAsia"/>
+        </w:rPr>
+        <w:t>this</w:t>
+      </w:r>
+      <w:r>
+        <w:rPr>
+          <w:rFonts w:hint="eastAsia"/>
+        </w:rPr>
+        <w:t>有正确的指向</w:t>
+      </w:r>
+    </w:p>
+    <w:p>
+      <w:r>
+        <w:rPr>
+          <w:rFonts w:hint="eastAsia"/>
+        </w:rPr>
+        <w:t>‘</w:t>
+      </w:r>
+      <w:r>
+        <w:rPr>
+          <w:rFonts w:hint="eastAsia"/>
+        </w:rPr>
+        <w:t>stict</w:t>
+      </w:r>
+      <w:r>
+        <w:rPr>
+          <w:rFonts w:hint="eastAsia"/>
+        </w:rPr>
+        <w:t>’模式下</w:t>
+      </w:r>
+      <w:r>
+        <w:rPr>
+          <w:rFonts w:hint="eastAsia"/>
+        </w:rPr>
+        <w:t xml:space="preserve"> this</w:t>
+      </w:r>
+      <w:r>
+        <w:rPr>
+          <w:rFonts w:hint="eastAsia"/>
+        </w:rPr>
+        <w:t>有可能指向</w:t>
+      </w:r>
+      <w:r>
+        <w:rPr>
+          <w:rFonts w:hint="eastAsia"/>
+        </w:rPr>
+        <w:t xml:space="preserve"> undefined</w:t>
+      </w:r>
+      <w:r>
+        <w:t xml:space="preserve"> </w:t>
+      </w:r>
+      <w:r>
+        <w:rPr>
+          <w:rFonts w:hint="eastAsia"/>
+        </w:rPr>
+        <w:t>否则指向</w:t>
+      </w:r>
+      <w:r>
+        <w:rPr>
+          <w:rFonts w:hint="eastAsia"/>
+        </w:rPr>
+        <w:t>window</w:t>
+      </w:r>
+      <w:r>
+        <w:rPr>
+          <w:rFonts w:hint="eastAsia"/>
+        </w:rPr>
+        <w:t>对象</w:t>
+      </w:r>
+    </w:p>
+    <w:p>
+      <w:r>
+        <w:rPr>
+          <w:rFonts w:hint="eastAsia"/>
+        </w:rPr>
+        <w:t>可以通过函数自带的方法</w:t>
+      </w:r>
+      <w:r>
+        <w:rPr>
+          <w:rFonts w:hint="eastAsia"/>
+        </w:rPr>
+        <w:t>apply</w:t>
+      </w:r>
+      <w:r>
+        <w:rPr>
+          <w:rFonts w:hint="eastAsia"/>
+        </w:rPr>
+        <w:t>来指定</w:t>
+      </w:r>
+      <w:r>
+        <w:rPr>
+          <w:rFonts w:hint="eastAsia"/>
+        </w:rPr>
+        <w:t>this</w:t>
+      </w:r>
+      <w:r>
+        <w:rPr>
+          <w:rFonts w:hint="eastAsia"/>
+        </w:rPr>
+        <w:t>的指向</w:t>
+      </w:r>
+    </w:p>
+    <w:p>
+      <w:r>
+        <w:t>getAge.apply(obj,[</w:t>
+      </w:r>
+      <w:r>
+        <w:rPr>
+          <w:rFonts w:hint="eastAsia"/>
+        </w:rPr>
+        <w:t>参数</w:t>
+      </w:r>
+      <w:r>
+        <w:t>])</w:t>
+      </w:r>
+      <w:r>
+        <w:rPr>
+          <w:rFonts w:hint="eastAsia"/>
+        </w:rPr>
+        <w:t>；</w:t>
+      </w:r>
+    </w:p>
+    <w:p>
+      <w:pPr>
+        <w:pStyle w:val="a8"/>
+        <w:shd w:val="clear" w:color="auto" w:fill="FFFFFF"/>
+        <w:spacing w:before="225" w:beforeAutospacing="0" w:after="225" w:afterAutospacing="0"/>
+        <w:rPr>
+          <w:rFonts w:ascii="Helvetica Neue" w:eastAsia="Helvetica Neue" w:hAnsi="Helvetica Neue"/>
+          <w:color w:val="666666"/>
+          <w:sz w:val="21"/>
+          <w:szCs w:val="21"/>
+        </w:rPr>
+      </w:pPr>
+      <w:r>
+        <w:rPr>
+          <w:rFonts w:ascii="Helvetica Neue" w:eastAsia="Helvetica Neue" w:hAnsi="Helvetica Neue" w:hint="eastAsia"/>
+          <w:color w:val="666666"/>
+          <w:sz w:val="21"/>
+          <w:szCs w:val="21"/>
+        </w:rPr>
+        <w:t>另一个与</w:t>
+      </w:r>
+      <w:r>
+        <w:rPr>
+          <w:rStyle w:val="HTML1"/>
+          <w:rFonts w:ascii="Consolas" w:hAnsi="Consolas" w:cs="Consolas"/>
+          <w:color w:val="DD0055"/>
+          <w:sz w:val="18"/>
+          <w:szCs w:val="18"/>
+          <w:bdr w:val="single" w:sz="6" w:space="0" w:color="DDDDDD" w:frame="1"/>
+          <w:shd w:val="clear" w:color="auto" w:fill="FAFAFA"/>
+        </w:rPr>
+        <w:t>apply()</w:t>
+      </w:r>
+      <w:r>
+        <w:rPr>
+          <w:rFonts w:ascii="Helvetica Neue" w:eastAsia="Helvetica Neue" w:hAnsi="Helvetica Neue" w:hint="eastAsia"/>
+          <w:color w:val="666666"/>
+          <w:sz w:val="21"/>
+          <w:szCs w:val="21"/>
+        </w:rPr>
+        <w:t>类似的方法是</w:t>
+      </w:r>
+      <w:r>
+        <w:rPr>
+          <w:rStyle w:val="HTML1"/>
+          <w:rFonts w:ascii="Consolas" w:hAnsi="Consolas" w:cs="Consolas"/>
+          <w:color w:val="DD0055"/>
+          <w:sz w:val="18"/>
+          <w:szCs w:val="18"/>
+          <w:bdr w:val="single" w:sz="6" w:space="0" w:color="DDDDDD" w:frame="1"/>
+          <w:shd w:val="clear" w:color="auto" w:fill="FAFAFA"/>
+        </w:rPr>
+        <w:t>call()</w:t>
+      </w:r>
+      <w:r>
+        <w:rPr>
+          <w:rFonts w:ascii="Helvetica Neue" w:eastAsia="Helvetica Neue" w:hAnsi="Helvetica Neue" w:hint="eastAsia"/>
+          <w:color w:val="666666"/>
+          <w:sz w:val="21"/>
+          <w:szCs w:val="21"/>
+        </w:rPr>
+        <w:t>，唯一区别是：</w:t>
+      </w:r>
+    </w:p>
+    <w:p>
+      <w:pPr>
+        <w:pStyle w:val="a8"/>
+        <w:numPr>
+          <w:ilvl w:val="0"/>
+          <w:numId w:val="5"/>
+        </w:numPr>
+        <w:shd w:val="clear" w:color="auto" w:fill="FFFFFF"/>
+        <w:spacing w:before="0" w:beforeAutospacing="0" w:after="225" w:afterAutospacing="0"/>
+        <w:ind w:left="0"/>
+        <w:rPr>
+          <w:rFonts w:ascii="Helvetica Neue" w:eastAsia="Helvetica Neue" w:hAnsi="Helvetica Neue"/>
+          <w:color w:val="666666"/>
+          <w:sz w:val="21"/>
+          <w:szCs w:val="21"/>
+        </w:rPr>
+      </w:pPr>
+      <w:r>
+        <w:rPr>
+          <w:rStyle w:val="HTML1"/>
+          <w:rFonts w:ascii="Consolas" w:hAnsi="Consolas" w:cs="Consolas"/>
+          <w:color w:val="DD0055"/>
+          <w:sz w:val="18"/>
+          <w:szCs w:val="18"/>
+          <w:bdr w:val="single" w:sz="6" w:space="0" w:color="DDDDDD" w:frame="1"/>
+          <w:shd w:val="clear" w:color="auto" w:fill="FAFAFA"/>
+        </w:rPr>
+        <w:t>apply()</w:t>
+      </w:r>
+      <w:r>
+        <w:rPr>
+          <w:rFonts w:ascii="Helvetica Neue" w:eastAsia="Helvetica Neue" w:hAnsi="Helvetica Neue" w:hint="eastAsia"/>
+          <w:color w:val="666666"/>
+          <w:sz w:val="21"/>
+          <w:szCs w:val="21"/>
+        </w:rPr>
+        <w:t>把参数打包成</w:t>
+      </w:r>
+      <w:r>
+        <w:rPr>
+          <w:rStyle w:val="HTML1"/>
+          <w:rFonts w:ascii="Consolas" w:hAnsi="Consolas" w:cs="Consolas"/>
+          <w:color w:val="DD0055"/>
+          <w:sz w:val="18"/>
+          <w:szCs w:val="18"/>
+          <w:bdr w:val="single" w:sz="6" w:space="0" w:color="DDDDDD" w:frame="1"/>
+          <w:shd w:val="clear" w:color="auto" w:fill="FAFAFA"/>
+        </w:rPr>
+        <w:t>Array</w:t>
+      </w:r>
+      <w:r>
+        <w:rPr>
+          <w:rFonts w:ascii="Helvetica Neue" w:eastAsia="Helvetica Neue" w:hAnsi="Helvetica Neue" w:hint="eastAsia"/>
+          <w:color w:val="666666"/>
+          <w:sz w:val="21"/>
+          <w:szCs w:val="21"/>
+        </w:rPr>
+        <w:t>再传入；</w:t>
+      </w:r>
+    </w:p>
+    <w:p>
+      <w:pPr>
+        <w:pStyle w:val="a8"/>
+        <w:numPr>
+          <w:ilvl w:val="0"/>
+          <w:numId w:val="5"/>
+        </w:numPr>
+        <w:shd w:val="clear" w:color="auto" w:fill="FFFFFF"/>
+        <w:spacing w:before="0" w:beforeAutospacing="0" w:after="225" w:afterAutospacing="0"/>
+        <w:ind w:left="0"/>
+        <w:rPr>
+          <w:rFonts w:ascii="Helvetica Neue" w:eastAsia="Helvetica Neue" w:hAnsi="Helvetica Neue"/>
+          <w:color w:val="666666"/>
+          <w:sz w:val="21"/>
+          <w:szCs w:val="21"/>
+        </w:rPr>
+      </w:pPr>
+      <w:r>
+        <w:rPr>
+          <w:rStyle w:val="HTML1"/>
+          <w:rFonts w:ascii="Consolas" w:hAnsi="Consolas" w:cs="Consolas"/>
+          <w:color w:val="DD0055"/>
+          <w:sz w:val="18"/>
+          <w:szCs w:val="18"/>
+          <w:bdr w:val="single" w:sz="6" w:space="0" w:color="DDDDDD" w:frame="1"/>
+          <w:shd w:val="clear" w:color="auto" w:fill="FAFAFA"/>
+        </w:rPr>
+        <w:t>call()</w:t>
+      </w:r>
+      <w:r>
+        <w:rPr>
+          <w:rFonts w:ascii="Helvetica Neue" w:eastAsia="Helvetica Neue" w:hAnsi="Helvetica Neue" w:hint="eastAsia"/>
+          <w:color w:val="666666"/>
+          <w:sz w:val="21"/>
+          <w:szCs w:val="21"/>
+        </w:rPr>
+        <w:t>把参数按顺序传入。</w:t>
+      </w:r>
+    </w:p>
+    <w:p>
+      <w:pPr>
+        <w:pStyle w:val="a8"/>
+        <w:shd w:val="clear" w:color="auto" w:fill="FFFFFF"/>
+        <w:spacing w:before="225" w:beforeAutospacing="0" w:after="225" w:afterAutospacing="0"/>
+        <w:rPr>
+          <w:rFonts w:ascii="Helvetica Neue" w:eastAsia="Helvetica Neue" w:hAnsi="Helvetica Neue"/>
+          <w:color w:val="666666"/>
+          <w:sz w:val="21"/>
+          <w:szCs w:val="21"/>
+        </w:rPr>
+      </w:pPr>
+      <w:r>
+        <w:rPr>
+          <w:rFonts w:ascii="Helvetica Neue" w:eastAsia="Helvetica Neue" w:hAnsi="Helvetica Neue" w:hint="eastAsia"/>
+          <w:color w:val="666666"/>
+          <w:sz w:val="21"/>
+          <w:szCs w:val="21"/>
+        </w:rPr>
+        <w:t>比如调用</w:t>
+      </w:r>
+      <w:r>
+        <w:rPr>
+          <w:rStyle w:val="HTML1"/>
+          <w:rFonts w:ascii="Consolas" w:hAnsi="Consolas" w:cs="Consolas"/>
+          <w:color w:val="DD0055"/>
+          <w:sz w:val="18"/>
+          <w:szCs w:val="18"/>
+          <w:bdr w:val="single" w:sz="6" w:space="0" w:color="DDDDDD" w:frame="1"/>
+          <w:shd w:val="clear" w:color="auto" w:fill="FAFAFA"/>
+        </w:rPr>
+        <w:t>Math.max(3, 5, 4)</w:t>
+      </w:r>
+      <w:r>
+        <w:rPr>
+          <w:rFonts w:ascii="Helvetica Neue" w:eastAsia="Helvetica Neue" w:hAnsi="Helvetica Neue" w:hint="eastAsia"/>
+          <w:color w:val="666666"/>
+          <w:sz w:val="21"/>
+          <w:szCs w:val="21"/>
+        </w:rPr>
+        <w:t>，分别用</w:t>
+      </w:r>
+      <w:r>
+        <w:rPr>
+          <w:rStyle w:val="HTML1"/>
+          <w:rFonts w:ascii="Consolas" w:hAnsi="Consolas" w:cs="Consolas"/>
+          <w:color w:val="DD0055"/>
+          <w:sz w:val="18"/>
+          <w:szCs w:val="18"/>
+          <w:bdr w:val="single" w:sz="6" w:space="0" w:color="DDDDDD" w:frame="1"/>
+          <w:shd w:val="clear" w:color="auto" w:fill="FAFAFA"/>
+        </w:rPr>
+        <w:t>apply()</w:t>
+      </w:r>
+      <w:r>
+        <w:rPr>
+          <w:rFonts w:ascii="Helvetica Neue" w:eastAsia="Helvetica Neue" w:hAnsi="Helvetica Neue" w:hint="eastAsia"/>
+          <w:color w:val="666666"/>
+          <w:sz w:val="21"/>
+          <w:szCs w:val="21"/>
+        </w:rPr>
+        <w:t>和</w:t>
+      </w:r>
+      <w:r>
+        <w:rPr>
+          <w:rStyle w:val="HTML1"/>
+          <w:rFonts w:ascii="Consolas" w:hAnsi="Consolas" w:cs="Consolas"/>
+          <w:color w:val="DD0055"/>
+          <w:sz w:val="18"/>
+          <w:szCs w:val="18"/>
+          <w:bdr w:val="single" w:sz="6" w:space="0" w:color="DDDDDD" w:frame="1"/>
+          <w:shd w:val="clear" w:color="auto" w:fill="FAFAFA"/>
+        </w:rPr>
+        <w:t>call()</w:t>
+      </w:r>
+      <w:r>
+        <w:rPr>
+          <w:rFonts w:ascii="Helvetica Neue" w:eastAsia="Helvetica Neue" w:hAnsi="Helvetica Neue" w:hint="eastAsia"/>
+          <w:color w:val="666666"/>
+          <w:sz w:val="21"/>
+          <w:szCs w:val="21"/>
+        </w:rPr>
+        <w:t>实现如下：</w:t>
+      </w:r>
+    </w:p>
+    <w:p>
+      <w:pPr>
+        <w:pStyle w:val="HTML"/>
+        <w:pBdr>
+          <w:top w:val="single" w:sz="6" w:space="8" w:color="DDDDDD"/>
+          <w:left w:val="single" w:sz="6" w:space="8" w:color="DDDDDD"/>
+          <w:bottom w:val="single" w:sz="6" w:space="8" w:color="DDDDDD"/>
+          <w:right w:val="single" w:sz="6" w:space="8" w:color="DDDDDD"/>
+        </w:pBdr>
+        <w:shd w:val="clear" w:color="auto" w:fill="FAFAFA"/>
+        <w:spacing w:before="225" w:after="225" w:line="270" w:lineRule="atLeast"/>
+        <w:rPr>
+          <w:rStyle w:val="HTML1"/>
+          <w:color w:val="444444"/>
+        </w:rPr>
+      </w:pPr>
+      <w:r>
+        <w:rPr>
+          <w:rStyle w:val="HTML1"/>
+          <w:color w:val="444444"/>
+        </w:rPr>
+        <w:t>Math.max.apply(</w:t>
+      </w:r>
+      <w:r>
+        <w:rPr>
+          <w:rStyle w:val="literal"/>
+          <w:color w:val="444444"/>
+        </w:rPr>
+        <w:t>null</w:t>
+      </w:r>
+      <w:r>
+        <w:rPr>
+          <w:rStyle w:val="HTML1"/>
+          <w:color w:val="444444"/>
+        </w:rPr>
+        <w:t>, [</w:t>
+      </w:r>
+      <w:r>
+        <w:rPr>
+          <w:rStyle w:val="number"/>
+          <w:color w:val="009999"/>
+        </w:rPr>
+        <w:t>3</w:t>
+      </w:r>
+      <w:r>
+        <w:rPr>
+          <w:rStyle w:val="HTML1"/>
+          <w:color w:val="444444"/>
+        </w:rPr>
+        <w:t xml:space="preserve">, </w:t>
+      </w:r>
+      <w:r>
+        <w:rPr>
+          <w:rStyle w:val="number"/>
+          <w:color w:val="009999"/>
+        </w:rPr>
+        <w:t>5</w:t>
+      </w:r>
+      <w:r>
+        <w:rPr>
+          <w:rStyle w:val="HTML1"/>
+          <w:color w:val="444444"/>
+        </w:rPr>
+        <w:t xml:space="preserve">, </w:t>
+      </w:r>
+      <w:r>
+        <w:rPr>
+          <w:rStyle w:val="number"/>
+          <w:color w:val="009999"/>
+        </w:rPr>
+        <w:t>4</w:t>
+      </w:r>
+      <w:r>
+        <w:rPr>
+          <w:rStyle w:val="HTML1"/>
+          <w:color w:val="444444"/>
+        </w:rPr>
+        <w:t xml:space="preserve">]); </w:t>
+      </w:r>
+      <w:r>
+        <w:rPr>
+          <w:rStyle w:val="comment"/>
+          <w:i/>
+          <w:iCs/>
+          <w:color w:val="999988"/>
+        </w:rPr>
+        <w:t>// 5</w:t>
+      </w:r>
+    </w:p>
+    <w:p>
+      <w:pPr>
+        <w:pStyle w:val="HTML"/>
+        <w:pBdr>
+          <w:top w:val="single" w:sz="6" w:space="8" w:color="DDDDDD"/>
+          <w:left w:val="single" w:sz="6" w:space="8" w:color="DDDDDD"/>
+          <w:bottom w:val="single" w:sz="6" w:space="8" w:color="DDDDDD"/>
+          <w:right w:val="single" w:sz="6" w:space="8" w:color="DDDDDD"/>
+        </w:pBdr>
+        <w:shd w:val="clear" w:color="auto" w:fill="FAFAFA"/>
+        <w:spacing w:before="225" w:after="225" w:line="270" w:lineRule="atLeast"/>
+        <w:rPr>
+          <w:rStyle w:val="HTML1"/>
+          <w:color w:val="444444"/>
+        </w:rPr>
+      </w:pPr>
+      <w:r>
+        <w:rPr>
+          <w:rStyle w:val="HTML1"/>
+          <w:color w:val="444444"/>
+        </w:rPr>
+        <w:t>Math.max.call(</w:t>
+      </w:r>
+      <w:r>
+        <w:rPr>
+          <w:rStyle w:val="literal"/>
+          <w:color w:val="444444"/>
+        </w:rPr>
+        <w:t>null</w:t>
+      </w:r>
+      <w:r>
+        <w:rPr>
+          <w:rStyle w:val="HTML1"/>
+          <w:color w:val="444444"/>
+        </w:rPr>
+        <w:t xml:space="preserve">, </w:t>
+      </w:r>
+      <w:r>
+        <w:rPr>
+          <w:rStyle w:val="number"/>
+          <w:color w:val="009999"/>
+        </w:rPr>
+        <w:t>3</w:t>
+      </w:r>
+      <w:r>
+        <w:rPr>
+          <w:rStyle w:val="HTML1"/>
+          <w:color w:val="444444"/>
+        </w:rPr>
+        <w:t xml:space="preserve">, </w:t>
+      </w:r>
+      <w:r>
+        <w:rPr>
+          <w:rStyle w:val="number"/>
+          <w:color w:val="009999"/>
+        </w:rPr>
+        <w:t>5</w:t>
+      </w:r>
+      <w:r>
+        <w:rPr>
+          <w:rStyle w:val="HTML1"/>
+          <w:color w:val="444444"/>
+        </w:rPr>
+        <w:t xml:space="preserve">, </w:t>
+      </w:r>
+      <w:r>
+        <w:rPr>
+          <w:rStyle w:val="number"/>
+          <w:color w:val="009999"/>
+        </w:rPr>
+        <w:t>4</w:t>
+      </w:r>
+      <w:r>
+        <w:rPr>
+          <w:rStyle w:val="HTML1"/>
+          <w:color w:val="444444"/>
+        </w:rPr>
+        <w:t xml:space="preserve">); </w:t>
+      </w:r>
+      <w:r>
+        <w:rPr>
+          <w:rStyle w:val="comment"/>
+          <w:i/>
+          <w:iCs/>
+          <w:color w:val="999988"/>
+        </w:rPr>
+        <w:t>// 5</w:t>
+      </w:r>
+    </w:p>
+    <w:p>
+      <w:pPr>
+        <w:pStyle w:val="a8"/>
+        <w:shd w:val="clear" w:color="auto" w:fill="FFFFFF"/>
+        <w:spacing w:before="225" w:beforeAutospacing="0" w:after="225" w:afterAutospacing="0"/>
+        <w:rPr>
+          <w:rFonts w:ascii="Helvetica Neue" w:eastAsia="Helvetica Neue" w:hAnsi="Helvetica Neue"/>
+          <w:color w:val="666666"/>
+          <w:sz w:val="21"/>
+          <w:szCs w:val="21"/>
+        </w:rPr>
+      </w:pPr>
+      <w:r>
+        <w:rPr>
+          <w:rFonts w:ascii="Helvetica Neue" w:eastAsia="Helvetica Neue" w:hAnsi="Helvetica Neue" w:hint="eastAsia"/>
+          <w:color w:val="666666"/>
+          <w:sz w:val="21"/>
+          <w:szCs w:val="21"/>
+        </w:rPr>
+        <w:t>对普通函数调用，我们通常把</w:t>
+      </w:r>
+      <w:r>
+        <w:rPr>
+          <w:rStyle w:val="HTML1"/>
+          <w:rFonts w:ascii="Consolas" w:hAnsi="Consolas" w:cs="Consolas"/>
+          <w:color w:val="DD0055"/>
+          <w:sz w:val="18"/>
+          <w:szCs w:val="18"/>
+          <w:bdr w:val="single" w:sz="6" w:space="0" w:color="DDDDDD" w:frame="1"/>
+          <w:shd w:val="clear" w:color="auto" w:fill="FAFAFA"/>
+        </w:rPr>
+        <w:t>this</w:t>
+      </w:r>
+      <w:r>
+        <w:rPr>
+          <w:rFonts w:ascii="Helvetica Neue" w:eastAsia="Helvetica Neue" w:hAnsi="Helvetica Neue" w:hint="eastAsia"/>
+          <w:color w:val="666666"/>
+          <w:sz w:val="21"/>
+          <w:szCs w:val="21"/>
+        </w:rPr>
+        <w:t>绑定为</w:t>
+      </w:r>
+      <w:r>
+        <w:rPr>
+          <w:rStyle w:val="HTML1"/>
+          <w:rFonts w:ascii="Consolas" w:hAnsi="Consolas" w:cs="Consolas"/>
+          <w:color w:val="DD0055"/>
+          <w:sz w:val="18"/>
+          <w:szCs w:val="18"/>
+          <w:bdr w:val="single" w:sz="6" w:space="0" w:color="DDDDDD" w:frame="1"/>
+          <w:shd w:val="clear" w:color="auto" w:fill="FAFAFA"/>
+        </w:rPr>
+        <w:t>null</w:t>
+      </w:r>
+      <w:r>
+        <w:rPr>
+          <w:rFonts w:ascii="Helvetica Neue" w:eastAsia="Helvetica Neue" w:hAnsi="Helvetica Neue" w:hint="eastAsia"/>
+          <w:color w:val="666666"/>
+          <w:sz w:val="21"/>
+          <w:szCs w:val="21"/>
+        </w:rPr>
+        <w:t>。</w:t>
+      </w:r>
+    </w:p>
+    <w:p>
+      <w:r>
+        <w:rPr>
+          <w:rFonts w:hint="eastAsia"/>
+        </w:rPr>
+        <w:t>因为</w:t>
+      </w:r>
+      <w:r>
+        <w:rPr>
+          <w:rFonts w:hint="eastAsia"/>
+        </w:rPr>
+        <w:t>js</w:t>
+      </w:r>
+      <w:r>
+        <w:rPr>
+          <w:rFonts w:hint="eastAsia"/>
+        </w:rPr>
+        <w:t>中对象是动态的，所有可以动态的将对象内部的函数指向新的函数，也就是说可以在对象方法中加入新的处理逻辑</w:t>
+      </w:r>
+    </w:p>
+    <w:p>
+      <w:r>
+        <w:rPr>
+          <w:noProof/>
+        </w:rPr>
+        <w:lastRenderedPageBreak/>
+        <w:drawing>
+          <wp:inline distT="0" distB="0" distL="0" distR="0" wp14:anchorId="2C0A09B9" wp14:editId="1823D3DA">
+            <wp:extent cx="5274310" cy="1398270"/>
+            <wp:effectExtent l="0" t="0" r="2540" b="0"/>
+            <wp:docPr id="2" name="图片 2"/>
+            <wp:cNvGraphicFramePr>
+              <a:graphicFrameLocks xmlns:a="http://schemas.openxmlformats.org/drawingml/2006/main" noChangeAspect="1"/>
+            </wp:cNvGraphicFramePr>
+            <a:graphic xmlns:a="http://schemas.openxmlformats.org/drawingml/2006/main">
+              <a:graphicData uri="http://schemas.openxmlformats.org/drawingml/2006/picture">
+                <pic:pic xmlns:pic="http://schemas.openxmlformats.org/drawingml/2006/picture">
+                  <pic:nvPicPr>
+                    <pic:cNvPr id="1" name=""/>
+                    <pic:cNvPicPr/>
+                  </pic:nvPicPr>
+                  <pic:blipFill>
+                    <a:blip r:embed="rId11"/>
+                    <a:stretch>
+                      <a:fillRect/>
+                    </a:stretch>
+                  </pic:blipFill>
+                  <pic:spPr>
+                    <a:xfrm>
+                      <a:off x="0" y="0"/>
+                      <a:ext cx="5274310" cy="1398270"/>
+                    </a:xfrm>
+                    <a:prstGeom prst="rect">
+                      <a:avLst/>
+                    </a:prstGeom>
+                  </pic:spPr>
+                </pic:pic>
+              </a:graphicData>
+            </a:graphic>
+          </wp:inline>
+        </w:drawing>
+      </w:r>
+    </w:p>
+    <w:p/>
+    <w:p>
+      <w:pPr>
+        <w:pStyle w:val="2"/>
+      </w:pPr>
+      <w:bookmarkStart w:id="0" w:name="_高阶函数"/>
+      <w:bookmarkEnd w:id="0"/>
+      <w:r>
+        <w:rPr>
+          <w:rFonts w:hint="eastAsia"/>
+        </w:rPr>
+        <w:t>高阶函数</w:t>
+      </w:r>
+    </w:p>
+    <w:p>
+      <w:r>
+        <w:rPr>
+          <w:rFonts w:hint="eastAsia"/>
+        </w:rPr>
+        <w:t>函数中接受另一个函数作为参数，这个函数称为高阶函数。</w:t>
+      </w:r>
+    </w:p>
+    <w:p>
+      <w:pPr>
+        <w:pStyle w:val="a7"/>
+        <w:numPr>
+          <w:ilvl w:val="0"/>
+          <w:numId w:val="6"/>
+        </w:numPr>
+        <w:ind w:firstLineChars="0"/>
+      </w:pPr>
+      <w:r>
+        <w:rPr>
+          <w:rFonts w:hint="eastAsia"/>
+          <w:b/>
+        </w:rPr>
+        <w:t>m</w:t>
+      </w:r>
+      <w:r>
+        <w:rPr>
+          <w:rFonts w:hint="eastAsia"/>
+          <w:b/>
+        </w:rPr>
+        <w:t>ap</w:t>
+      </w:r>
+      <w:r>
+        <w:t xml:space="preserve">    </w:t>
+      </w:r>
+      <w:r>
+        <w:rPr>
+          <w:rFonts w:hint="eastAsia"/>
+        </w:rPr>
+        <w:t>map</w:t>
+      </w:r>
+      <w:r>
+        <w:t>(callback(currentvalue,index,array){   …   });</w:t>
+      </w:r>
+    </w:p>
+    <w:p>
+      <w:r>
+        <w:rPr>
+          <w:rFonts w:hint="eastAsia"/>
+        </w:rPr>
+        <w:t>接受函数依次对每一个元素进行处理，例如将所有元素的首字母大写</w:t>
+      </w:r>
+    </w:p>
+    <w:p>
+      <w:pPr>
+        <w:pStyle w:val="a7"/>
+        <w:numPr>
+          <w:ilvl w:val="0"/>
+          <w:numId w:val="6"/>
+        </w:numPr>
+        <w:ind w:firstLineChars="0"/>
+        <w:rPr>
+          <w:b/>
+        </w:rPr>
+      </w:pPr>
+      <w:r>
+        <w:rPr>
+          <w:b/>
+        </w:rPr>
+        <w:t>reduce</w:t>
+      </w:r>
+    </w:p>
+    <w:p>
+      <w:r>
+        <w:rPr>
+          <w:rFonts w:hint="eastAsia"/>
+        </w:rPr>
+        <w:t>接受函数</w:t>
+      </w:r>
+      <w:r>
+        <w:rPr>
+          <w:rFonts w:hint="eastAsia"/>
+        </w:rPr>
+        <w:t>依</w:t>
+      </w:r>
+      <w:r>
+        <w:rPr>
+          <w:rFonts w:hint="eastAsia"/>
+        </w:rPr>
+        <w:t>次对相邻元素进行处理，例如累加、累乘等操作</w:t>
+      </w:r>
+    </w:p>
+    <w:p>
+      <w:pPr>
+        <w:pStyle w:val="a7"/>
+        <w:numPr>
+          <w:ilvl w:val="0"/>
+          <w:numId w:val="6"/>
+        </w:numPr>
+        <w:ind w:firstLineChars="0"/>
+        <w:rPr>
+          <w:rFonts w:hint="eastAsia"/>
+          <w:b/>
+        </w:rPr>
+      </w:pPr>
+      <w:r>
+        <w:rPr>
+          <w:b/>
+        </w:rPr>
+        <w:t>f</w:t>
+      </w:r>
+      <w:r>
+        <w:rPr>
+          <w:rFonts w:hint="eastAsia"/>
+          <w:b/>
+        </w:rPr>
+        <w:t>ilter</w:t>
+      </w:r>
+    </w:p>
+    <w:p>
+      <w:r>
+        <w:rPr>
+          <w:rFonts w:hint="eastAsia"/>
+        </w:rPr>
+        <w:t>对数组元素进行过滤，</w:t>
+      </w:r>
+      <w:r>
+        <w:rPr>
+          <w:rFonts w:hint="eastAsia"/>
+        </w:rPr>
+        <w:t xml:space="preserve">callback </w:t>
+      </w:r>
+      <w:r>
+        <w:rPr>
+          <w:rFonts w:hint="eastAsia"/>
+        </w:rPr>
+        <w:t>中</w:t>
+      </w:r>
+      <w:r>
+        <w:rPr>
+          <w:rFonts w:hint="eastAsia"/>
+        </w:rPr>
+        <w:t>return</w:t>
+      </w:r>
+      <w:r>
+        <w:rPr>
+          <w:rFonts w:hint="eastAsia"/>
+        </w:rPr>
+        <w:t>为</w:t>
+      </w:r>
+      <w:r>
+        <w:rPr>
+          <w:rFonts w:hint="eastAsia"/>
+        </w:rPr>
+        <w:t>false</w:t>
+      </w:r>
+      <w:r>
+        <w:rPr>
+          <w:rFonts w:hint="eastAsia"/>
+        </w:rPr>
+        <w:t>的过滤掉</w:t>
+      </w:r>
+    </w:p>
+    <w:p>
+      <w:r>
+        <w:t xml:space="preserve"> </w:t>
+      </w:r>
+      <w:r>
+        <w:t>array</w:t>
+      </w:r>
+      <w:r>
+        <w:rPr>
+          <w:rFonts w:hint="eastAsia"/>
+        </w:rPr>
+        <w:t>.</w:t>
+      </w:r>
+      <w:r>
+        <w:t>f</w:t>
+      </w:r>
+      <w:r>
+        <w:rPr>
+          <w:rFonts w:hint="eastAsia"/>
+        </w:rPr>
+        <w:t>ilter</w:t>
+      </w:r>
+      <w:r>
+        <w:t>(</w:t>
+      </w:r>
+      <w:r>
+        <w:t>function(element,index,self){</w:t>
+      </w:r>
+    </w:p>
+    <w:p>
+      <w:r>
+        <w:rPr>
+          <w:rFonts w:hint="eastAsia"/>
+        </w:rPr>
+        <w:t xml:space="preserve">   </w:t>
+      </w:r>
+      <w:r>
+        <w:t>E</w:t>
+      </w:r>
+      <w:r>
+        <w:rPr>
+          <w:rFonts w:hint="eastAsia"/>
+        </w:rPr>
+        <w:t xml:space="preserve">lement </w:t>
+      </w:r>
+      <w:r>
+        <w:rPr>
+          <w:rFonts w:hint="eastAsia"/>
+        </w:rPr>
+        <w:t>当前元素</w:t>
+      </w:r>
+    </w:p>
+    <w:p>
+      <w:r>
+        <w:rPr>
+          <w:rFonts w:hint="eastAsia"/>
+        </w:rPr>
+        <w:t xml:space="preserve">   </w:t>
+      </w:r>
+      <w:r>
+        <w:t>I</w:t>
+      </w:r>
+      <w:r>
+        <w:rPr>
+          <w:rFonts w:hint="eastAsia"/>
+        </w:rPr>
+        <w:t>ndex</w:t>
+      </w:r>
+      <w:r>
+        <w:t xml:space="preserve">  </w:t>
+      </w:r>
+      <w:r>
+        <w:rPr>
+          <w:rFonts w:hint="eastAsia"/>
+        </w:rPr>
+        <w:t>索引</w:t>
+      </w:r>
+      <w:r>
+        <w:rPr>
+          <w:rFonts w:hint="eastAsia"/>
+        </w:rPr>
+        <w:t xml:space="preserve">  0</w:t>
+      </w:r>
+      <w:r>
+        <w:rPr>
+          <w:rFonts w:hint="eastAsia"/>
+        </w:rPr>
+        <w:t>，</w:t>
+      </w:r>
+      <w:r>
+        <w:rPr>
+          <w:rFonts w:hint="eastAsia"/>
+        </w:rPr>
+        <w:t>1</w:t>
+      </w:r>
+      <w:r>
+        <w:rPr>
+          <w:rFonts w:hint="eastAsia"/>
+        </w:rPr>
+        <w:t>，</w:t>
+      </w:r>
+      <w:r>
+        <w:rPr>
+          <w:rFonts w:hint="eastAsia"/>
+        </w:rPr>
+        <w:t>2</w:t>
+      </w:r>
+      <w:r>
+        <w:t>…</w:t>
+      </w:r>
+    </w:p>
+    <w:p>
+      <w:pPr>
+        <w:rPr>
+          <w:rFonts w:hint="eastAsia"/>
+        </w:rPr>
+      </w:pPr>
+      <w:r>
+        <w:t xml:space="preserve">   S</w:t>
+      </w:r>
+      <w:r>
+        <w:rPr>
+          <w:rFonts w:hint="eastAsia"/>
+        </w:rPr>
+        <w:t>elf</w:t>
+      </w:r>
+      <w:r>
+        <w:t xml:space="preserve"> </w:t>
+      </w:r>
+      <w:r>
+        <w:rPr>
+          <w:rFonts w:hint="eastAsia"/>
+        </w:rPr>
+        <w:t>array</w:t>
+      </w:r>
+      <w:r>
+        <w:rPr>
+          <w:rFonts w:hint="eastAsia"/>
+        </w:rPr>
+        <w:t>数组本身</w:t>
+      </w:r>
+    </w:p>
+    <w:p>
+      <w:r>
+        <w:t>}</w:t>
+      </w:r>
+      <w:r>
+        <w:t>)</w:t>
+      </w:r>
+      <w:r>
+        <w:t>;</w:t>
+      </w:r>
+    </w:p>
+    <w:p/>
+    <w:p>
+      <w:pPr>
+        <w:rPr>
+          <w:rFonts w:hint="eastAsia"/>
+        </w:rPr>
+      </w:pPr>
+      <w:r>
+        <w:rPr>
+          <w:rFonts w:hint="eastAsia"/>
+        </w:rPr>
+        <w:t>去重</w:t>
+      </w:r>
+      <w:r>
+        <w:rPr>
+          <w:rFonts w:hint="eastAsia"/>
+        </w:rPr>
+        <w:t xml:space="preserve">  </w:t>
+      </w:r>
+    </w:p>
+    <w:p>
+      <w:r>
+        <w:t>a</w:t>
+      </w:r>
+      <w:r>
+        <w:rPr>
+          <w:rFonts w:hint="eastAsia"/>
+        </w:rPr>
+        <w:t>rray</w:t>
+      </w:r>
+      <w:r>
+        <w:t>.filter(function(element,index,self){</w:t>
+      </w:r>
+    </w:p>
+    <w:p>
+      <w:r>
+        <w:rPr>
+          <w:rFonts w:hint="eastAsia"/>
+        </w:rPr>
+        <w:t xml:space="preserve">   return self.indexOf(</w:t>
+      </w:r>
+      <w:r>
+        <w:t>element</w:t>
+      </w:r>
+      <w:r>
+        <w:rPr>
+          <w:rFonts w:hint="eastAsia"/>
+        </w:rPr>
+        <w:t>)</w:t>
+      </w:r>
+      <w:r>
+        <w:t xml:space="preserve"> === index;</w:t>
+      </w:r>
+    </w:p>
+    <w:p>
+      <w:r>
+        <w:t>});</w:t>
+      </w:r>
+    </w:p>
+    <w:p>
+      <w:pPr>
+        <w:pStyle w:val="a7"/>
+        <w:numPr>
+          <w:ilvl w:val="0"/>
+          <w:numId w:val="6"/>
+        </w:numPr>
+        <w:ind w:firstLineChars="0"/>
+        <w:rPr>
+          <w:b/>
+        </w:rPr>
+      </w:pPr>
+      <w:r>
+        <w:rPr>
+          <w:rFonts w:hint="eastAsia"/>
+          <w:b/>
+        </w:rPr>
+        <w:t>sort</w:t>
+      </w:r>
+    </w:p>
+    <w:p>
+      <w:r>
+        <w:rPr>
+          <w:rFonts w:hint="eastAsia"/>
+        </w:rPr>
+        <w:t>直接用数组调用</w:t>
+      </w:r>
+      <w:r>
+        <w:rPr>
+          <w:rFonts w:hint="eastAsia"/>
+        </w:rPr>
+        <w:t>sort</w:t>
+      </w:r>
+      <w:r>
+        <w:t>()</w:t>
+      </w:r>
+      <w:r>
+        <w:rPr>
+          <w:rFonts w:hint="eastAsia"/>
+        </w:rPr>
+        <w:t>方法排序，结果会与预想的相反</w:t>
+      </w:r>
+    </w:p>
+    <w:p>
+      <w:r>
+        <w:t>S</w:t>
+      </w:r>
+      <w:r>
+        <w:rPr>
+          <w:rFonts w:hint="eastAsia"/>
+        </w:rPr>
+        <w:t>ort</w:t>
+      </w:r>
+      <w:r>
+        <w:t>()</w:t>
+      </w:r>
+      <w:r>
+        <w:rPr>
+          <w:rFonts w:hint="eastAsia"/>
+        </w:rPr>
+        <w:t>方法默认按照</w:t>
+      </w:r>
+      <w:r>
+        <w:rPr>
+          <w:rFonts w:hint="eastAsia"/>
+        </w:rPr>
+        <w:t>ASCLL</w:t>
+      </w:r>
+      <w:r>
+        <w:rPr>
+          <w:rFonts w:hint="eastAsia"/>
+        </w:rPr>
+        <w:t>码值来排序，并且数组元素为数字时会将数字转换为字符串然后按照</w:t>
+      </w:r>
+      <w:r>
+        <w:rPr>
+          <w:rFonts w:hint="eastAsia"/>
+        </w:rPr>
+        <w:t>ASCLL</w:t>
+      </w:r>
+      <w:r>
+        <w:rPr>
+          <w:rFonts w:hint="eastAsia"/>
+        </w:rPr>
+        <w:t>排序，总之，使用</w:t>
+      </w:r>
+      <w:r>
+        <w:rPr>
+          <w:rFonts w:hint="eastAsia"/>
+        </w:rPr>
+        <w:t>sort</w:t>
+      </w:r>
+      <w:r>
+        <w:rPr>
+          <w:rFonts w:hint="eastAsia"/>
+        </w:rPr>
+        <w:t>方法一定写好排序规则作为回调</w:t>
+      </w:r>
+      <w:r>
+        <w:rPr>
+          <w:rFonts w:hint="eastAsia"/>
+        </w:rPr>
+        <w:t>.</w:t>
+      </w:r>
+    </w:p>
+    <w:p>
+      <w:pPr>
+        <w:rPr>
+          <w:rStyle w:val="HTML1"/>
+          <w:rFonts w:ascii="Consolas" w:hAnsi="Consolas" w:cs="Consolas"/>
+          <w:color w:val="DD0055"/>
+          <w:bdr w:val="single" w:sz="6" w:space="0" w:color="DDDDDD" w:frame="1"/>
+          <w:shd w:val="clear" w:color="auto" w:fill="FAFAFA"/>
+        </w:rPr>
+      </w:pPr>
+      <w:r>
+        <w:rPr>
+          <w:rFonts w:ascii="Helvetica Neue" w:eastAsia="Helvetica Neue" w:hAnsi="Helvetica Neue" w:hint="eastAsia"/>
+          <w:color w:val="666666"/>
+          <w:szCs w:val="21"/>
+          <w:shd w:val="clear" w:color="auto" w:fill="FFFFFF"/>
+        </w:rPr>
+        <w:t>通常规定，对于两个元素</w:t>
+      </w:r>
+      <w:r>
+        <w:rPr>
+          <w:rStyle w:val="HTML1"/>
+          <w:rFonts w:ascii="Consolas" w:hAnsi="Consolas" w:cs="Consolas"/>
+          <w:color w:val="DD0055"/>
+          <w:bdr w:val="single" w:sz="6" w:space="0" w:color="DDDDDD" w:frame="1"/>
+          <w:shd w:val="clear" w:color="auto" w:fill="FAFAFA"/>
+        </w:rPr>
+        <w:t>x</w:t>
+      </w:r>
+      <w:r>
+        <w:rPr>
+          <w:rFonts w:ascii="Helvetica Neue" w:eastAsia="Helvetica Neue" w:hAnsi="Helvetica Neue" w:hint="eastAsia"/>
+          <w:color w:val="666666"/>
+          <w:szCs w:val="21"/>
+          <w:shd w:val="clear" w:color="auto" w:fill="FFFFFF"/>
+        </w:rPr>
+        <w:t>和</w:t>
+      </w:r>
+      <w:r>
+        <w:rPr>
+          <w:rStyle w:val="HTML1"/>
+          <w:rFonts w:ascii="Consolas" w:hAnsi="Consolas" w:cs="Consolas"/>
+          <w:color w:val="DD0055"/>
+          <w:bdr w:val="single" w:sz="6" w:space="0" w:color="DDDDDD" w:frame="1"/>
+          <w:shd w:val="clear" w:color="auto" w:fill="FAFAFA"/>
+        </w:rPr>
+        <w:t>y</w:t>
+      </w:r>
+      <w:r>
+        <w:rPr>
+          <w:rFonts w:ascii="Helvetica Neue" w:eastAsia="Helvetica Neue" w:hAnsi="Helvetica Neue" w:hint="eastAsia"/>
+          <w:color w:val="666666"/>
+          <w:szCs w:val="21"/>
+          <w:shd w:val="clear" w:color="auto" w:fill="FFFFFF"/>
+        </w:rPr>
+        <w:t>，如果认为</w:t>
+      </w:r>
+      <w:r>
+        <w:rPr>
+          <w:rStyle w:val="HTML1"/>
+          <w:rFonts w:ascii="Consolas" w:hAnsi="Consolas" w:cs="Consolas"/>
+          <w:color w:val="DD0055"/>
+          <w:bdr w:val="single" w:sz="6" w:space="0" w:color="DDDDDD" w:frame="1"/>
+          <w:shd w:val="clear" w:color="auto" w:fill="FAFAFA"/>
+        </w:rPr>
+        <w:t>x &lt; y</w:t>
+      </w:r>
+      <w:r>
+        <w:rPr>
+          <w:rFonts w:ascii="Helvetica Neue" w:eastAsia="Helvetica Neue" w:hAnsi="Helvetica Neue" w:hint="eastAsia"/>
+          <w:color w:val="666666"/>
+          <w:szCs w:val="21"/>
+          <w:shd w:val="clear" w:color="auto" w:fill="FFFFFF"/>
+        </w:rPr>
+        <w:t>，则返回</w:t>
+      </w:r>
+      <w:r>
+        <w:rPr>
+          <w:rStyle w:val="HTML1"/>
+          <w:rFonts w:ascii="Consolas" w:hAnsi="Consolas" w:cs="Consolas"/>
+          <w:color w:val="DD0055"/>
+          <w:bdr w:val="single" w:sz="6" w:space="0" w:color="DDDDDD" w:frame="1"/>
+          <w:shd w:val="clear" w:color="auto" w:fill="FAFAFA"/>
+        </w:rPr>
+        <w:t>-1</w:t>
+      </w:r>
+      <w:r>
+        <w:rPr>
+          <w:rFonts w:ascii="Helvetica Neue" w:eastAsia="Helvetica Neue" w:hAnsi="Helvetica Neue" w:hint="eastAsia"/>
+          <w:color w:val="666666"/>
+          <w:szCs w:val="21"/>
+          <w:shd w:val="clear" w:color="auto" w:fill="FFFFFF"/>
+        </w:rPr>
+        <w:t>，如果认为</w:t>
+      </w:r>
+      <w:r>
+        <w:rPr>
+          <w:rStyle w:val="HTML1"/>
+          <w:rFonts w:ascii="Consolas" w:hAnsi="Consolas" w:cs="Consolas"/>
+          <w:color w:val="DD0055"/>
+          <w:bdr w:val="single" w:sz="6" w:space="0" w:color="DDDDDD" w:frame="1"/>
+          <w:shd w:val="clear" w:color="auto" w:fill="FAFAFA"/>
+        </w:rPr>
+        <w:t>x == y</w:t>
+      </w:r>
+      <w:r>
+        <w:rPr>
+          <w:rFonts w:ascii="Helvetica Neue" w:eastAsia="Helvetica Neue" w:hAnsi="Helvetica Neue" w:hint="eastAsia"/>
+          <w:color w:val="666666"/>
+          <w:szCs w:val="21"/>
+          <w:shd w:val="clear" w:color="auto" w:fill="FFFFFF"/>
+        </w:rPr>
+        <w:t>，则返回</w:t>
+      </w:r>
+      <w:r>
+        <w:rPr>
+          <w:rStyle w:val="HTML1"/>
+          <w:rFonts w:ascii="Consolas" w:hAnsi="Consolas" w:cs="Consolas"/>
+          <w:color w:val="DD0055"/>
+          <w:bdr w:val="single" w:sz="6" w:space="0" w:color="DDDDDD" w:frame="1"/>
+          <w:shd w:val="clear" w:color="auto" w:fill="FAFAFA"/>
+        </w:rPr>
+        <w:t>0</w:t>
+      </w:r>
+      <w:r>
+        <w:rPr>
+          <w:rFonts w:ascii="Helvetica Neue" w:eastAsia="Helvetica Neue" w:hAnsi="Helvetica Neue" w:hint="eastAsia"/>
+          <w:color w:val="666666"/>
+          <w:szCs w:val="21"/>
+          <w:shd w:val="clear" w:color="auto" w:fill="FFFFFF"/>
+        </w:rPr>
+        <w:t>，如果认为</w:t>
+      </w:r>
+      <w:r>
+        <w:rPr>
+          <w:rStyle w:val="HTML1"/>
+          <w:rFonts w:ascii="Consolas" w:hAnsi="Consolas" w:cs="Consolas"/>
+          <w:color w:val="DD0055"/>
+          <w:bdr w:val="single" w:sz="6" w:space="0" w:color="DDDDDD" w:frame="1"/>
+          <w:shd w:val="clear" w:color="auto" w:fill="FAFAFA"/>
+        </w:rPr>
+        <w:t>x &gt; y</w:t>
+      </w:r>
+      <w:r>
+        <w:rPr>
+          <w:rFonts w:ascii="Helvetica Neue" w:eastAsia="Helvetica Neue" w:hAnsi="Helvetica Neue" w:hint="eastAsia"/>
+          <w:color w:val="666666"/>
+          <w:szCs w:val="21"/>
+          <w:shd w:val="clear" w:color="auto" w:fill="FFFFFF"/>
+        </w:rPr>
+        <w:t>，则返回</w:t>
+      </w:r>
+      <w:r>
+        <w:rPr>
+          <w:rStyle w:val="HTML1"/>
+          <w:rFonts w:ascii="Consolas" w:hAnsi="Consolas" w:cs="Consolas"/>
+          <w:color w:val="DD0055"/>
+          <w:bdr w:val="single" w:sz="6" w:space="0" w:color="DDDDDD" w:frame="1"/>
+          <w:shd w:val="clear" w:color="auto" w:fill="FAFAFA"/>
+        </w:rPr>
+        <w:t>1</w:t>
+      </w:r>
+    </w:p>
+    <w:p>
+      <w:pPr>
+        <w:rPr>
+          <w:rStyle w:val="HTML1"/>
+          <w:rFonts w:ascii="Consolas" w:hAnsi="Consolas" w:cs="Consolas"/>
+          <w:color w:val="DD0055"/>
+          <w:bdr w:val="single" w:sz="6" w:space="0" w:color="DDDDDD" w:frame="1"/>
+          <w:shd w:val="clear" w:color="auto" w:fill="FAFAFA"/>
+        </w:rPr>
+      </w:pPr>
+      <w:r>
+        <w:rPr>
+          <w:rStyle w:val="HTML1"/>
+          <w:rFonts w:ascii="Consolas" w:hAnsi="Consolas" w:cs="Consolas"/>
+          <w:color w:val="DD0055"/>
+          <w:bdr w:val="single" w:sz="6" w:space="0" w:color="DDDDDD" w:frame="1"/>
+          <w:shd w:val="clear" w:color="auto" w:fill="FAFAFA"/>
+        </w:rPr>
+        <w:t>Sort</w:t>
+      </w:r>
+      <w:r>
+        <w:rPr>
+          <w:rStyle w:val="HTML1"/>
+          <w:rFonts w:ascii="Consolas" w:hAnsi="Consolas" w:cs="Consolas" w:hint="eastAsia"/>
+          <w:color w:val="DD0055"/>
+          <w:bdr w:val="single" w:sz="6" w:space="0" w:color="DDDDDD" w:frame="1"/>
+          <w:shd w:val="clear" w:color="auto" w:fill="FAFAFA"/>
+        </w:rPr>
+        <w:t>方法会对数组</w:t>
+      </w:r>
+      <w:r>
+        <w:rPr>
+          <w:rStyle w:val="HTML1"/>
+          <w:rFonts w:ascii="Consolas" w:hAnsi="Consolas" w:cs="Consolas" w:hint="eastAsia"/>
+          <w:color w:val="DD0055"/>
+          <w:bdr w:val="single" w:sz="6" w:space="0" w:color="DDDDDD" w:frame="1"/>
+          <w:shd w:val="clear" w:color="auto" w:fill="FAFAFA"/>
+        </w:rPr>
+        <w:t>元素进行修改</w:t>
+      </w:r>
+    </w:p>
+    <w:p>
+      <w:pPr>
+        <w:rPr>
+          <w:rStyle w:val="HTML1"/>
+          <w:rFonts w:ascii="Consolas" w:hAnsi="Consolas" w:cs="Consolas"/>
+          <w:color w:val="DD0055"/>
+          <w:bdr w:val="single" w:sz="6" w:space="0" w:color="DDDDDD" w:frame="1"/>
+          <w:shd w:val="clear" w:color="auto" w:fill="FAFAFA"/>
+        </w:rPr>
+      </w:pPr>
+    </w:p>
+    <w:p>
+      <w:pPr>
+        <w:pStyle w:val="a7"/>
+        <w:numPr>
+          <w:ilvl w:val="0"/>
+          <w:numId w:val="6"/>
+        </w:numPr>
+        <w:ind w:firstLineChars="0"/>
+        <w:rPr>
+          <w:b/>
+        </w:rPr>
+      </w:pPr>
+      <w:r>
+        <w:rPr>
+          <w:rFonts w:hint="eastAsia"/>
+          <w:b/>
+        </w:rPr>
+        <w:t>Array</w:t>
+      </w:r>
+      <w:r>
+        <w:rPr>
+          <w:rFonts w:hint="eastAsia"/>
+          <w:b/>
+        </w:rPr>
+        <w:t>对象内置高阶函数</w:t>
+      </w:r>
+    </w:p>
+    <w:p>
+      <w:r>
+        <w:rPr>
+          <w:rFonts w:hint="eastAsia"/>
+          <w:b/>
+        </w:rPr>
+        <w:t>every</w:t>
+      </w:r>
+      <w:r>
+        <w:rPr>
+          <w:b/>
+        </w:rPr>
+        <w:t xml:space="preserve">() </w:t>
+      </w:r>
+      <w:r>
+        <w:rPr>
+          <w:rFonts w:hint="eastAsia"/>
+        </w:rPr>
+        <w:t>判断数组中所有元素是否满足测试条件</w:t>
+      </w:r>
+    </w:p>
+    <w:p>
+      <w:r>
+        <w:rPr>
+          <w:rFonts w:hint="eastAsia"/>
+        </w:rPr>
+        <w:t>arr</w:t>
+      </w:r>
+      <w:r>
+        <w:t>.every(function(x){</w:t>
+      </w:r>
+      <w:r>
+        <w:rPr>
+          <w:rFonts w:hint="eastAsia"/>
+        </w:rPr>
+        <w:t xml:space="preserve">  </w:t>
+      </w:r>
+      <w:r>
+        <w:t xml:space="preserve">  return s.length&gt;0;</w:t>
+      </w:r>
+      <w:r>
+        <w:rPr>
+          <w:rFonts w:hint="eastAsia"/>
+        </w:rPr>
+        <w:t xml:space="preserve">     </w:t>
+      </w:r>
+      <w:r>
+        <w:t>});//</w:t>
+      </w:r>
+      <w:r>
+        <w:rPr>
+          <w:rFonts w:hint="eastAsia"/>
+        </w:rPr>
+        <w:t>true</w:t>
+      </w:r>
+      <w:r>
+        <w:t xml:space="preserve">   </w:t>
+      </w:r>
+      <w:r>
+        <w:rPr>
+          <w:rFonts w:hint="eastAsia"/>
+        </w:rPr>
+        <w:t>每个元素长度是否都大于零</w:t>
+      </w:r>
+      <w:r>
+        <w:rPr>
+          <w:rFonts w:hint="eastAsia"/>
+        </w:rPr>
+        <w:t xml:space="preserve">  </w:t>
+      </w:r>
+    </w:p>
+    <w:p/>
+    <w:p>
+      <w:r>
+        <w:rPr>
+          <w:b/>
+        </w:rPr>
+        <w:lastRenderedPageBreak/>
+        <w:t>find</w:t>
+      </w:r>
+      <w:r>
+        <w:rPr>
+          <w:rFonts w:hint="eastAsia"/>
+          <w:b/>
+        </w:rPr>
+        <w:t>()</w:t>
+      </w:r>
+      <w:r>
+        <w:rPr>
+          <w:rFonts w:hint="eastAsia"/>
+        </w:rPr>
+        <w:t xml:space="preserve"> </w:t>
+      </w:r>
+      <w:r>
+        <w:rPr>
+          <w:rFonts w:hint="eastAsia"/>
+        </w:rPr>
+        <w:t>查找数组中符合条件的第一个元素，没有返回</w:t>
+      </w:r>
+      <w:r>
+        <w:rPr>
+          <w:rFonts w:hint="eastAsia"/>
+        </w:rPr>
+        <w:t>undefined</w:t>
+      </w:r>
+      <w:r>
+        <w:t>.</w:t>
+      </w:r>
+    </w:p>
+    <w:p>
+      <w:r>
+        <w:rPr>
+          <w:b/>
+        </w:rPr>
+        <w:t>findIndex()</w:t>
+      </w:r>
+      <w:r>
+        <w:t xml:space="preserve"> </w:t>
+      </w:r>
+      <w:r>
+        <w:rPr>
+          <w:rFonts w:hint="eastAsia"/>
+        </w:rPr>
+        <w:t>查找数组中符合条件的第一个元素的索引，没有返回</w:t>
+      </w:r>
+      <w:r>
+        <w:rPr>
+          <w:rFonts w:hint="eastAsia"/>
+        </w:rPr>
+        <w:t>-</w:t>
+      </w:r>
+      <w:r>
+        <w:t>1</w:t>
+      </w:r>
+    </w:p>
+    <w:p>
+      <w:r>
+        <w:rPr>
+          <w:rFonts w:hint="eastAsia"/>
+          <w:b/>
+        </w:rPr>
+        <w:t>forEach</w:t>
+      </w:r>
+      <w:r>
+        <w:rPr>
+          <w:b/>
+        </w:rPr>
+        <w:t>()</w:t>
+      </w:r>
+      <w:r>
+        <w:t xml:space="preserve"> </w:t>
+      </w:r>
+      <w:r>
+        <w:rPr>
+          <w:rFonts w:hint="eastAsia"/>
+        </w:rPr>
+        <w:t>遍历</w:t>
+      </w:r>
+      <w:r>
+        <w:rPr>
+          <w:rFonts w:hint="eastAsia"/>
+        </w:rPr>
+        <w:t>数组</w:t>
+      </w:r>
+      <w:bookmarkStart w:id="1" w:name="_GoBack"/>
+      <w:bookmarkEnd w:id="1"/>
+    </w:p>
+    <w:p>
+      <w:r>
+        <w:t>var arr = ['Apple', 'pear', 'orange'];</w:t>
+      </w:r>
+    </w:p>
+    <w:p>
+      <w:pPr>
+        <w:rPr>
+          <w:rFonts w:hint="eastAsia"/>
+        </w:rPr>
+      </w:pPr>
+      <w:r>
+        <w:rPr>
+          <w:rFonts w:hint="eastAsia"/>
+        </w:rPr>
+        <w:t xml:space="preserve">arr.forEach(console.log); // </w:t>
+      </w:r>
+      <w:r>
+        <w:rPr>
+          <w:rFonts w:hint="eastAsia"/>
+        </w:rPr>
+        <w:t>依次打印每个元素</w:t>
       </w:r>
     </w:p>
     <w:p>
@@ -6443,7 +10545,7 @@
         <w:spacing w:line="270" w:lineRule="atLeast"/>
         <w:jc w:val="left"/>
         <w:rPr>
-          <w:rFonts w:ascii="Consolas" w:eastAsia="宋体" w:hAnsi="Consolas" w:cs="Consolas" w:hint="eastAsia"/>
+          <w:rFonts w:ascii="Consolas" w:eastAsia="宋体" w:hAnsi="Consolas" w:cs="Consolas"/>
           <w:color w:val="444444"/>
           <w:kern w:val="0"/>
           <w:szCs w:val="21"/>
@@ -6498,21 +10600,23 @@
     <w:p/>
     <w:p/>
     <w:p>
-      <w:pPr>
-        <w:rPr>
-          <w:rFonts w:hint="eastAsia"/>
-        </w:rPr>
-      </w:pPr>
-      <w:hyperlink r:id="rId8" w:history="1">
+      <w:hyperlink r:id="rId12" w:history="1">
         <w:r>
           <w:rPr>
             <w:rStyle w:val="a9"/>
           </w:rPr>
-          <w:t>https://www.liaoxuefeng.com/wiki/1022910821149312/1023021053637728</w:t>
+          <w:t>https://www.liaoxuefeng.com/wiki/1022910821149312/1023021271742944</w:t>
         </w:r>
       </w:hyperlink>
-      <w:bookmarkStart w:id="0" w:name="_GoBack"/>
-      <w:bookmarkEnd w:id="0"/>
+      <w:r>
+        <w:t xml:space="preserve">  </w:t>
+      </w:r>
+      <w:r>
+        <w:rPr>
+          <w:rFonts w:hint="eastAsia"/>
+        </w:rPr>
+        <w:t>高阶函数</w:t>
+      </w:r>
     </w:p>
     <w:sectPr>
       <w:pgSz w:w="11906" w:h="16838"/>
@@ -6565,6 +10669,155 @@
 <file path=word/numbering.xml><?xml version="1.0" encoding="utf-8"?>
 <w:numbering xmlns:wpc="http://schemas.microsoft.com/office/word/2010/wordprocessingCanvas" xmlns:cx="http://schemas.microsoft.com/office/drawing/2014/chartex" xmlns:mc="http://schemas.openxmlformats.org/markup-compatibility/2006" xmlns:o="urn:schemas-microsoft-com:office:office" xmlns:r="http://schemas.openxmlformats.org/officeDocument/2006/relationships" xmlns:m="http://schemas.openxmlformats.org/officeDocument/2006/math" xmlns:v="urn:schemas-microsoft-com:vml" xmlns:wp14="http://schemas.microsoft.com/office/word/2010/wordprocessingDrawing" xmlns:wp="http://schemas.openxmlformats.org/drawingml/2006/wordprocessingDrawing" xmlns:w10="urn:schemas-microsoft-com:office:word" xmlns:w="http://schemas.openxmlformats.org/wordprocessingml/2006/main" xmlns:w14="http://schemas.microsoft.com/office/word/2010/wordml" xmlns:w15="http://schemas.microsoft.com/office/word/2012/wordml" xmlns:w16se="http://schemas.microsoft.com/office/word/2015/wordml/symex" xmlns:wpg="http://schemas.microsoft.com/office/word/2010/wordprocessingGroup" xmlns:wpi="http://schemas.microsoft.com/office/word/2010/wordprocessingInk" xmlns:wne="http://schemas.microsoft.com/office/word/2006/wordml" xmlns:wps="http://schemas.microsoft.com/office/word/2010/wordprocessingShape" mc:Ignorable="w14 w15 w16se wp14">
   <w:abstractNum w:abstractNumId="0" w15:restartNumberingAfterBreak="0">
+    <w:nsid w:val="21587859"/>
+    <w:multiLevelType w:val="multilevel"/>
+    <w:tmpl w:val="67FCBF4C"/>
+    <w:lvl w:ilvl="0">
+      <w:start w:val="1"/>
+      <w:numFmt w:val="bullet"/>
+      <w:lvlText w:val=""/>
+      <w:lvlJc w:val="left"/>
+      <w:pPr>
+        <w:tabs>
+          <w:tab w:val="num" w:pos="720"/>
+        </w:tabs>
+        <w:ind w:left="720" w:hanging="360"/>
+      </w:pPr>
+      <w:rPr>
+        <w:rFonts w:ascii="Symbol" w:hAnsi="Symbol" w:hint="default"/>
+        <w:sz w:val="20"/>
+      </w:rPr>
+    </w:lvl>
+    <w:lvl w:ilvl="1" w:tentative="1">
+      <w:start w:val="1"/>
+      <w:numFmt w:val="bullet"/>
+      <w:lvlText w:val="o"/>
+      <w:lvlJc w:val="left"/>
+      <w:pPr>
+        <w:tabs>
+          <w:tab w:val="num" w:pos="1440"/>
+        </w:tabs>
+        <w:ind w:left="1440" w:hanging="360"/>
+      </w:pPr>
+      <w:rPr>
+        <w:rFonts w:ascii="Courier New" w:hAnsi="Courier New" w:hint="default"/>
+        <w:sz w:val="20"/>
+      </w:rPr>
+    </w:lvl>
+    <w:lvl w:ilvl="2" w:tentative="1">
+      <w:start w:val="1"/>
+      <w:numFmt w:val="bullet"/>
+      <w:lvlText w:val=""/>
+      <w:lvlJc w:val="left"/>
+      <w:pPr>
+        <w:tabs>
+          <w:tab w:val="num" w:pos="2160"/>
+        </w:tabs>
+        <w:ind w:left="2160" w:hanging="360"/>
+      </w:pPr>
+      <w:rPr>
+        <w:rFonts w:ascii="Wingdings" w:hAnsi="Wingdings" w:hint="default"/>
+        <w:sz w:val="20"/>
+      </w:rPr>
+    </w:lvl>
+    <w:lvl w:ilvl="3" w:tentative="1">
+      <w:start w:val="1"/>
+      <w:numFmt w:val="bullet"/>
+      <w:lvlText w:val=""/>
+      <w:lvlJc w:val="left"/>
+      <w:pPr>
+        <w:tabs>
+          <w:tab w:val="num" w:pos="2880"/>
+        </w:tabs>
+        <w:ind w:left="2880" w:hanging="360"/>
+      </w:pPr>
+      <w:rPr>
+        <w:rFonts w:ascii="Wingdings" w:hAnsi="Wingdings" w:hint="default"/>
+        <w:sz w:val="20"/>
+      </w:rPr>
+    </w:lvl>
+    <w:lvl w:ilvl="4" w:tentative="1">
+      <w:start w:val="1"/>
+      <w:numFmt w:val="bullet"/>
+      <w:lvlText w:val=""/>
+      <w:lvlJc w:val="left"/>
+      <w:pPr>
+        <w:tabs>
+          <w:tab w:val="num" w:pos="3600"/>
+        </w:tabs>
+        <w:ind w:left="3600" w:hanging="360"/>
+      </w:pPr>
+      <w:rPr>
+        <w:rFonts w:ascii="Wingdings" w:hAnsi="Wingdings" w:hint="default"/>
+        <w:sz w:val="20"/>
+      </w:rPr>
+    </w:lvl>
+    <w:lvl w:ilvl="5" w:tentative="1">
+      <w:start w:val="1"/>
+      <w:numFmt w:val="bullet"/>
+      <w:lvlText w:val=""/>
+      <w:lvlJc w:val="left"/>
+      <w:pPr>
+        <w:tabs>
+          <w:tab w:val="num" w:pos="4320"/>
+        </w:tabs>
+        <w:ind w:left="4320" w:hanging="360"/>
+      </w:pPr>
+      <w:rPr>
+        <w:rFonts w:ascii="Wingdings" w:hAnsi="Wingdings" w:hint="default"/>
+        <w:sz w:val="20"/>
+      </w:rPr>
+    </w:lvl>
+    <w:lvl w:ilvl="6" w:tentative="1">
+      <w:start w:val="1"/>
+      <w:numFmt w:val="bullet"/>
+      <w:lvlText w:val=""/>
+      <w:lvlJc w:val="left"/>
+      <w:pPr>
+        <w:tabs>
+          <w:tab w:val="num" w:pos="5040"/>
+        </w:tabs>
+        <w:ind w:left="5040" w:hanging="360"/>
+      </w:pPr>
+      <w:rPr>
+        <w:rFonts w:ascii="Wingdings" w:hAnsi="Wingdings" w:hint="default"/>
+        <w:sz w:val="20"/>
+      </w:rPr>
+    </w:lvl>
+    <w:lvl w:ilvl="7" w:tentative="1">
+      <w:start w:val="1"/>
+      <w:numFmt w:val="bullet"/>
+      <w:lvlText w:val=""/>
+      <w:lvlJc w:val="left"/>
+      <w:pPr>
+        <w:tabs>
+          <w:tab w:val="num" w:pos="5760"/>
+        </w:tabs>
+        <w:ind w:left="5760" w:hanging="360"/>
+      </w:pPr>
+      <w:rPr>
+        <w:rFonts w:ascii="Wingdings" w:hAnsi="Wingdings" w:hint="default"/>
+        <w:sz w:val="20"/>
+      </w:rPr>
+    </w:lvl>
+    <w:lvl w:ilvl="8" w:tentative="1">
+      <w:start w:val="1"/>
+      <w:numFmt w:val="bullet"/>
+      <w:lvlText w:val=""/>
+      <w:lvlJc w:val="left"/>
+      <w:pPr>
+        <w:tabs>
+          <w:tab w:val="num" w:pos="6480"/>
+        </w:tabs>
+        <w:ind w:left="6480" w:hanging="360"/>
+      </w:pPr>
+      <w:rPr>
+        <w:rFonts w:ascii="Wingdings" w:hAnsi="Wingdings" w:hint="default"/>
+        <w:sz w:val="20"/>
+      </w:rPr>
+    </w:lvl>
+  </w:abstractNum>
+  <w:abstractNum w:abstractNumId="1" w15:restartNumberingAfterBreak="0">
     <w:nsid w:val="21EA52B5"/>
     <w:multiLevelType w:val="hybridMultilevel"/>
     <w:tmpl w:val="3BD0042C"/>
@@ -6650,7 +10903,120 @@
       </w:pPr>
     </w:lvl>
   </w:abstractNum>
-  <w:abstractNum w:abstractNumId="1" w15:restartNumberingAfterBreak="0">
+  <w:abstractNum w:abstractNumId="2" w15:restartNumberingAfterBreak="0">
+    <w:nsid w:val="26F94AD8"/>
+    <w:multiLevelType w:val="hybridMultilevel"/>
+    <w:tmpl w:val="71B6EBA8"/>
+    <w:lvl w:ilvl="0" w:tplc="04090001">
+      <w:start w:val="1"/>
+      <w:numFmt w:val="bullet"/>
+      <w:lvlText w:val=""/>
+      <w:lvlJc w:val="left"/>
+      <w:pPr>
+        <w:ind w:left="420" w:hanging="420"/>
+      </w:pPr>
+      <w:rPr>
+        <w:rFonts w:ascii="Wingdings" w:hAnsi="Wingdings" w:hint="default"/>
+      </w:rPr>
+    </w:lvl>
+    <w:lvl w:ilvl="1" w:tplc="04090003" w:tentative="1">
+      <w:start w:val="1"/>
+      <w:numFmt w:val="bullet"/>
+      <w:lvlText w:val=""/>
+      <w:lvlJc w:val="left"/>
+      <w:pPr>
+        <w:ind w:left="840" w:hanging="420"/>
+      </w:pPr>
+      <w:rPr>
+        <w:rFonts w:ascii="Wingdings" w:hAnsi="Wingdings" w:hint="default"/>
+      </w:rPr>
+    </w:lvl>
+    <w:lvl w:ilvl="2" w:tplc="04090005" w:tentative="1">
+      <w:start w:val="1"/>
+      <w:numFmt w:val="bullet"/>
+      <w:lvlText w:val=""/>
+      <w:lvlJc w:val="left"/>
+      <w:pPr>
+        <w:ind w:left="1260" w:hanging="420"/>
+      </w:pPr>
+      <w:rPr>
+        <w:rFonts w:ascii="Wingdings" w:hAnsi="Wingdings" w:hint="default"/>
+      </w:rPr>
+    </w:lvl>
+    <w:lvl w:ilvl="3" w:tplc="04090001" w:tentative="1">
+      <w:start w:val="1"/>
+      <w:numFmt w:val="bullet"/>
+      <w:lvlText w:val=""/>
+      <w:lvlJc w:val="left"/>
+      <w:pPr>
+        <w:ind w:left="1680" w:hanging="420"/>
+      </w:pPr>
+      <w:rPr>
+        <w:rFonts w:ascii="Wingdings" w:hAnsi="Wingdings" w:hint="default"/>
+      </w:rPr>
+    </w:lvl>
+    <w:lvl w:ilvl="4" w:tplc="04090003" w:tentative="1">
+      <w:start w:val="1"/>
+      <w:numFmt w:val="bullet"/>
+      <w:lvlText w:val=""/>
+      <w:lvlJc w:val="left"/>
+      <w:pPr>
+        <w:ind w:left="2100" w:hanging="420"/>
+      </w:pPr>
+      <w:rPr>
+        <w:rFonts w:ascii="Wingdings" w:hAnsi="Wingdings" w:hint="default"/>
+      </w:rPr>
+    </w:lvl>
+    <w:lvl w:ilvl="5" w:tplc="04090005" w:tentative="1">
+      <w:start w:val="1"/>
+      <w:numFmt w:val="bullet"/>
+      <w:lvlText w:val=""/>
+      <w:lvlJc w:val="left"/>
+      <w:pPr>
+        <w:ind w:left="2520" w:hanging="420"/>
+      </w:pPr>
+      <w:rPr>
+        <w:rFonts w:ascii="Wingdings" w:hAnsi="Wingdings" w:hint="default"/>
+      </w:rPr>
+    </w:lvl>
+    <w:lvl w:ilvl="6" w:tplc="04090001" w:tentative="1">
+      <w:start w:val="1"/>
+      <w:numFmt w:val="bullet"/>
+      <w:lvlText w:val=""/>
+      <w:lvlJc w:val="left"/>
+      <w:pPr>
+        <w:ind w:left="2940" w:hanging="420"/>
+      </w:pPr>
+      <w:rPr>
+        <w:rFonts w:ascii="Wingdings" w:hAnsi="Wingdings" w:hint="default"/>
+      </w:rPr>
+    </w:lvl>
+    <w:lvl w:ilvl="7" w:tplc="04090003" w:tentative="1">
+      <w:start w:val="1"/>
+      <w:numFmt w:val="bullet"/>
+      <w:lvlText w:val=""/>
+      <w:lvlJc w:val="left"/>
+      <w:pPr>
+        <w:ind w:left="3360" w:hanging="420"/>
+      </w:pPr>
+      <w:rPr>
+        <w:rFonts w:ascii="Wingdings" w:hAnsi="Wingdings" w:hint="default"/>
+      </w:rPr>
+    </w:lvl>
+    <w:lvl w:ilvl="8" w:tplc="04090005" w:tentative="1">
+      <w:start w:val="1"/>
+      <w:numFmt w:val="bullet"/>
+      <w:lvlText w:val=""/>
+      <w:lvlJc w:val="left"/>
+      <w:pPr>
+        <w:ind w:left="3780" w:hanging="420"/>
+      </w:pPr>
+      <w:rPr>
+        <w:rFonts w:ascii="Wingdings" w:hAnsi="Wingdings" w:hint="default"/>
+      </w:rPr>
+    </w:lvl>
+  </w:abstractNum>
+  <w:abstractNum w:abstractNumId="3" w15:restartNumberingAfterBreak="0">
     <w:nsid w:val="286E2B97"/>
     <w:multiLevelType w:val="hybridMultilevel"/>
     <w:tmpl w:val="39DC3E06"/>
@@ -6736,7 +11102,7 @@
       </w:pPr>
     </w:lvl>
   </w:abstractNum>
-  <w:abstractNum w:abstractNumId="2" w15:restartNumberingAfterBreak="0">
+  <w:abstractNum w:abstractNumId="4" w15:restartNumberingAfterBreak="0">
     <w:nsid w:val="2CFB6013"/>
     <w:multiLevelType w:val="hybridMultilevel"/>
     <w:tmpl w:val="0902D7C8"/>
@@ -6822,7 +11188,7 @@
       </w:pPr>
     </w:lvl>
   </w:abstractNum>
-  <w:abstractNum w:abstractNumId="3" w15:restartNumberingAfterBreak="0">
+  <w:abstractNum w:abstractNumId="5" w15:restartNumberingAfterBreak="0">
     <w:nsid w:val="4EF41B24"/>
     <w:multiLevelType w:val="hybridMultilevel"/>
     <w:tmpl w:val="E53E2AB6"/>
@@ -6909,16 +11275,22 @@
     </w:lvl>
   </w:abstractNum>
   <w:num w:numId="1">
+    <w:abstractNumId w:val="5"/>
+  </w:num>
+  <w:num w:numId="2">
+    <w:abstractNumId w:val="4"/>
+  </w:num>
+  <w:num w:numId="3">
+    <w:abstractNumId w:val="1"/>
+  </w:num>
+  <w:num w:numId="4">
     <w:abstractNumId w:val="3"/>
   </w:num>
-  <w:num w:numId="2">
-    <w:abstractNumId w:val="2"/>
-  </w:num>
-  <w:num w:numId="3">
+  <w:num w:numId="5">
     <w:abstractNumId w:val="0"/>
   </w:num>
-  <w:num w:numId="4">
-    <w:abstractNumId w:val="1"/>
+  <w:num w:numId="6">
+    <w:abstractNumId w:val="2"/>
   </w:num>
 </w:numbering>
 </file>
@@ -7645,7 +12017,6 @@
     <w:name w:val="Hyperlink"/>
     <w:basedOn w:val="a0"/>
     <w:uiPriority w:val="99"/>
-    <w:semiHidden/>
     <w:unhideWhenUsed/>
     <w:rsid w:val="00C7113F"/>
     <w:rPr>
@@ -7689,6 +12060,18 @@
     <w:name w:val="regexp"/>
     <w:basedOn w:val="a0"/>
     <w:rsid w:val="00210BF1"/>
+  </w:style>
+  <w:style w:type="character" w:styleId="aa">
+    <w:name w:val="FollowedHyperlink"/>
+    <w:basedOn w:val="a0"/>
+    <w:uiPriority w:val="99"/>
+    <w:semiHidden/>
+    <w:unhideWhenUsed/>
+    <w:rsid w:val="00771F0B"/>
+    <w:rPr>
+      <w:color w:val="954F72" w:themeColor="followedHyperlink"/>
+      <w:u w:val="single"/>
+    </w:rPr>
   </w:style>
 </w:styles>
 </file>
@@ -7952,4 +12335,16 @@
     </a:ext>
   </a:extLst>
 </a:theme>
+</file>
+
+<file path=customXml/item1.xml><?xml version="1.0" encoding="utf-8"?>
+<b:Sources xmlns:b="http://schemas.openxmlformats.org/officeDocument/2006/bibliography" xmlns="http://schemas.openxmlformats.org/officeDocument/2006/bibliography" SelectedStyle="\APASixthEditionOfficeOnline.xsl" StyleName="APA" Version="6"/>
+</file>
+
+<file path=customXml/itemProps1.xml><?xml version="1.0" encoding="utf-8"?>
+<ds:datastoreItem xmlns:ds="http://schemas.openxmlformats.org/officeDocument/2006/customXml" ds:itemID="{161AE688-88EB-45C6-90A1-F875FBE3DB7C}">
+  <ds:schemaRefs>
+    <ds:schemaRef ds:uri="http://schemas.openxmlformats.org/officeDocument/2006/bibliography"/>
+  </ds:schemaRefs>
+</ds:datastoreItem>
 </file>
</xml_diff>